<commit_message>
Fix Meeting minute template.docx, remove unused section Agenda Items
</commit_message>
<xml_diff>
--- a/Document/Reference/Meeting minute template.docx
+++ b/Document/Reference/Meeting minute template.docx
@@ -177,205 +177,6 @@
       <w:r>
         <w:t>Nguyễn Chí Kha</w:t>
       </w:r>
-    </w:p>
-    <w:p>
-      <w:pPr>
-        <w:pStyle w:val="Heading2"/>
-      </w:pPr>
-      <w:r>
-        <w:t>Agenda</w:t>
-      </w:r>
-      <w:r>
-        <w:t xml:space="preserve"> </w:t>
-      </w:r>
-      <w:r>
-        <w:t>Items</w:t>
-      </w:r>
-    </w:p>
-    <w:p>
-      <w:pPr>
-        <w:pStyle w:val="ListParagraph"/>
-        <w:numPr>
-          <w:ilvl w:val="0"/>
-          <w:numId w:val="2"/>
-        </w:numPr>
-        <w:spacing w:line="360" w:lineRule="auto"/>
-        <w:rPr>
-          <w:rFonts w:ascii="Arial" w:hAnsi="Arial" w:cs="Arial"/>
-        </w:rPr>
-      </w:pPr>
-      <w:r>
-        <w:rPr>
-          <w:rFonts w:ascii="Arial" w:hAnsi="Arial" w:cs="Arial"/>
-        </w:rPr>
-        <w:t>(</w:t>
-      </w:r>
-      <w:proofErr w:type="spellStart"/>
-      <w:r>
-        <w:rPr>
-          <w:rFonts w:ascii="Arial" w:hAnsi="Arial" w:cs="Arial"/>
-        </w:rPr>
-        <w:t>Các</w:t>
-      </w:r>
-      <w:proofErr w:type="spellEnd"/>
-      <w:r>
-        <w:rPr>
-          <w:rFonts w:ascii="Arial" w:hAnsi="Arial" w:cs="Arial"/>
-        </w:rPr>
-        <w:t xml:space="preserve"> </w:t>
-      </w:r>
-      <w:proofErr w:type="spellStart"/>
-      <w:r>
-        <w:rPr>
-          <w:rFonts w:ascii="Arial" w:hAnsi="Arial" w:cs="Arial"/>
-        </w:rPr>
-        <w:t>vấn</w:t>
-      </w:r>
-      <w:proofErr w:type="spellEnd"/>
-      <w:r>
-        <w:rPr>
-          <w:rFonts w:ascii="Arial" w:hAnsi="Arial" w:cs="Arial"/>
-        </w:rPr>
-        <w:t xml:space="preserve"> </w:t>
-      </w:r>
-      <w:proofErr w:type="spellStart"/>
-      <w:r>
-        <w:rPr>
-          <w:rFonts w:ascii="Arial" w:hAnsi="Arial" w:cs="Arial"/>
-        </w:rPr>
-        <w:t>đề</w:t>
-      </w:r>
-      <w:proofErr w:type="spellEnd"/>
-      <w:r>
-        <w:rPr>
-          <w:rFonts w:ascii="Arial" w:hAnsi="Arial" w:cs="Arial"/>
-        </w:rPr>
-        <w:t xml:space="preserve"> </w:t>
-      </w:r>
-      <w:proofErr w:type="spellStart"/>
-      <w:r>
-        <w:rPr>
-          <w:rFonts w:ascii="Arial" w:hAnsi="Arial" w:cs="Arial"/>
-        </w:rPr>
-        <w:t>trình</w:t>
-      </w:r>
-      <w:proofErr w:type="spellEnd"/>
-      <w:r>
-        <w:rPr>
-          <w:rFonts w:ascii="Arial" w:hAnsi="Arial" w:cs="Arial"/>
-        </w:rPr>
-        <w:t xml:space="preserve"> </w:t>
-      </w:r>
-      <w:proofErr w:type="spellStart"/>
-      <w:r>
-        <w:rPr>
-          <w:rFonts w:ascii="Arial" w:hAnsi="Arial" w:cs="Arial"/>
-        </w:rPr>
-        <w:t>bày</w:t>
-      </w:r>
-      <w:proofErr w:type="spellEnd"/>
-      <w:r>
-        <w:rPr>
-          <w:rFonts w:ascii="Arial" w:hAnsi="Arial" w:cs="Arial"/>
-        </w:rPr>
-        <w:t xml:space="preserve"> </w:t>
-      </w:r>
-      <w:proofErr w:type="spellStart"/>
-      <w:r>
-        <w:rPr>
-          <w:rFonts w:ascii="Arial" w:hAnsi="Arial" w:cs="Arial"/>
-        </w:rPr>
-        <w:t>với</w:t>
-      </w:r>
-      <w:proofErr w:type="spellEnd"/>
-      <w:r>
-        <w:rPr>
-          <w:rFonts w:ascii="Arial" w:hAnsi="Arial" w:cs="Arial"/>
-        </w:rPr>
-        <w:t xml:space="preserve"> </w:t>
-      </w:r>
-      <w:proofErr w:type="spellStart"/>
-      <w:r>
-        <w:rPr>
-          <w:rFonts w:ascii="Arial" w:hAnsi="Arial" w:cs="Arial"/>
-        </w:rPr>
-        <w:t>thầy</w:t>
-      </w:r>
-      <w:proofErr w:type="spellEnd"/>
-      <w:r>
-        <w:rPr>
-          <w:rFonts w:ascii="Arial" w:hAnsi="Arial" w:cs="Arial"/>
-        </w:rPr>
-        <w:t xml:space="preserve"> </w:t>
-      </w:r>
-      <w:proofErr w:type="spellStart"/>
-      <w:r>
-        <w:rPr>
-          <w:rFonts w:ascii="Arial" w:hAnsi="Arial" w:cs="Arial"/>
-        </w:rPr>
-        <w:t>trong</w:t>
-      </w:r>
-      <w:proofErr w:type="spellEnd"/>
-      <w:r>
-        <w:rPr>
-          <w:rFonts w:ascii="Arial" w:hAnsi="Arial" w:cs="Arial"/>
-        </w:rPr>
-        <w:t xml:space="preserve"> </w:t>
-      </w:r>
-      <w:proofErr w:type="spellStart"/>
-      <w:r>
-        <w:rPr>
-          <w:rFonts w:ascii="Arial" w:hAnsi="Arial" w:cs="Arial"/>
-        </w:rPr>
-        <w:t>buổi</w:t>
-      </w:r>
-      <w:proofErr w:type="spellEnd"/>
-      <w:r>
-        <w:rPr>
-          <w:rFonts w:ascii="Arial" w:hAnsi="Arial" w:cs="Arial"/>
-        </w:rPr>
-        <w:t xml:space="preserve"> </w:t>
-      </w:r>
-      <w:proofErr w:type="spellStart"/>
-      <w:r>
-        <w:rPr>
-          <w:rFonts w:ascii="Arial" w:hAnsi="Arial" w:cs="Arial"/>
-        </w:rPr>
-        <w:t>họp</w:t>
-      </w:r>
-      <w:proofErr w:type="spellEnd"/>
-      <w:r>
-        <w:rPr>
-          <w:rFonts w:ascii="Arial" w:hAnsi="Arial" w:cs="Arial"/>
-        </w:rPr>
-        <w:t>)</w:t>
-      </w:r>
-    </w:p>
-    <w:p>
-      <w:pPr>
-        <w:pStyle w:val="ListParagraph"/>
-        <w:numPr>
-          <w:ilvl w:val="0"/>
-          <w:numId w:val="2"/>
-        </w:numPr>
-        <w:spacing w:line="360" w:lineRule="auto"/>
-        <w:rPr>
-          <w:rFonts w:ascii="Arial" w:hAnsi="Arial" w:cs="Arial"/>
-        </w:rPr>
-      </w:pPr>
-    </w:p>
-    <w:p>
-      <w:pPr>
-        <w:pStyle w:val="ListParagraph"/>
-        <w:numPr>
-          <w:ilvl w:val="0"/>
-          <w:numId w:val="2"/>
-        </w:numPr>
-        <w:spacing w:line="360" w:lineRule="auto"/>
-        <w:rPr>
-          <w:rFonts w:ascii="Arial" w:hAnsi="Arial" w:cs="Arial"/>
-        </w:rPr>
-      </w:pPr>
     </w:p>
     <w:p>
       <w:pPr>
@@ -404,133 +205,19 @@
         <w:rPr>
           <w:rFonts w:ascii="Arial" w:hAnsi="Arial" w:cs="Arial"/>
         </w:rPr>
-        <w:t>(</w:t>
-      </w:r>
-      <w:proofErr w:type="spellStart"/>
+        <w:t xml:space="preserve">(Các vấn đề </w:t>
+      </w:r>
       <w:r>
         <w:rPr>
           <w:rFonts w:ascii="Arial" w:hAnsi="Arial" w:cs="Arial"/>
         </w:rPr>
-        <w:t>Các</w:t>
-      </w:r>
-      <w:proofErr w:type="spellEnd"/>
+        <w:t>thảo luận</w:t>
+      </w:r>
       <w:r>
         <w:rPr>
           <w:rFonts w:ascii="Arial" w:hAnsi="Arial" w:cs="Arial"/>
         </w:rPr>
-        <w:t xml:space="preserve"> </w:t>
-      </w:r>
-      <w:proofErr w:type="spellStart"/>
-      <w:r>
-        <w:rPr>
-          <w:rFonts w:ascii="Arial" w:hAnsi="Arial" w:cs="Arial"/>
-        </w:rPr>
-        <w:t>vấn</w:t>
-      </w:r>
-      <w:proofErr w:type="spellEnd"/>
-      <w:r>
-        <w:rPr>
-          <w:rFonts w:ascii="Arial" w:hAnsi="Arial" w:cs="Arial"/>
-        </w:rPr>
-        <w:t xml:space="preserve"> </w:t>
-      </w:r>
-      <w:proofErr w:type="spellStart"/>
-      <w:r>
-        <w:rPr>
-          <w:rFonts w:ascii="Arial" w:hAnsi="Arial" w:cs="Arial"/>
-        </w:rPr>
-        <w:t>đề</w:t>
-      </w:r>
-      <w:proofErr w:type="spellEnd"/>
-      <w:r>
-        <w:rPr>
-          <w:rFonts w:ascii="Arial" w:hAnsi="Arial" w:cs="Arial"/>
-        </w:rPr>
-        <w:t xml:space="preserve"> </w:t>
-      </w:r>
-      <w:proofErr w:type="spellStart"/>
-      <w:r>
-        <w:rPr>
-          <w:rFonts w:ascii="Arial" w:hAnsi="Arial" w:cs="Arial"/>
-        </w:rPr>
-        <w:t>mới</w:t>
-      </w:r>
-      <w:proofErr w:type="spellEnd"/>
-      <w:r>
-        <w:rPr>
-          <w:rFonts w:ascii="Arial" w:hAnsi="Arial" w:cs="Arial"/>
-        </w:rPr>
-        <w:t xml:space="preserve"> </w:t>
-      </w:r>
-      <w:proofErr w:type="spellStart"/>
-      <w:r>
-        <w:rPr>
-          <w:rFonts w:ascii="Arial" w:hAnsi="Arial" w:cs="Arial"/>
-        </w:rPr>
-        <w:t>đưa</w:t>
-      </w:r>
-      <w:proofErr w:type="spellEnd"/>
-      <w:r>
-        <w:rPr>
-          <w:rFonts w:ascii="Arial" w:hAnsi="Arial" w:cs="Arial"/>
-        </w:rPr>
-        <w:t xml:space="preserve"> </w:t>
-      </w:r>
-      <w:proofErr w:type="spellStart"/>
-      <w:r>
-        <w:rPr>
-          <w:rFonts w:ascii="Arial" w:hAnsi="Arial" w:cs="Arial"/>
-        </w:rPr>
-        <w:t>ra</w:t>
-      </w:r>
-      <w:proofErr w:type="spellEnd"/>
-      <w:r>
-        <w:rPr>
-          <w:rFonts w:ascii="Arial" w:hAnsi="Arial" w:cs="Arial"/>
-        </w:rPr>
-        <w:t xml:space="preserve"> </w:t>
-      </w:r>
-      <w:proofErr w:type="spellStart"/>
-      <w:r>
-        <w:rPr>
-          <w:rFonts w:ascii="Arial" w:hAnsi="Arial" w:cs="Arial"/>
-        </w:rPr>
-        <w:t>trong</w:t>
-      </w:r>
-      <w:proofErr w:type="spellEnd"/>
-      <w:r>
-        <w:rPr>
-          <w:rFonts w:ascii="Arial" w:hAnsi="Arial" w:cs="Arial"/>
-        </w:rPr>
-        <w:t xml:space="preserve"> </w:t>
-      </w:r>
-      <w:proofErr w:type="spellStart"/>
-      <w:r>
-        <w:rPr>
-          <w:rFonts w:ascii="Arial" w:hAnsi="Arial" w:cs="Arial"/>
-        </w:rPr>
-        <w:t>buổi</w:t>
-      </w:r>
-      <w:proofErr w:type="spellEnd"/>
-      <w:r>
-        <w:rPr>
-          <w:rFonts w:ascii="Arial" w:hAnsi="Arial" w:cs="Arial"/>
-        </w:rPr>
-        <w:t xml:space="preserve"> </w:t>
-      </w:r>
-      <w:proofErr w:type="spellStart"/>
-      <w:r>
-        <w:rPr>
-          <w:rFonts w:ascii="Arial" w:hAnsi="Arial" w:cs="Arial"/>
-        </w:rPr>
-        <w:t>họp</w:t>
-      </w:r>
-      <w:proofErr w:type="spellEnd"/>
-      <w:r>
-        <w:rPr>
-          <w:rFonts w:ascii="Arial" w:hAnsi="Arial" w:cs="Arial"/>
-        </w:rPr>
-        <w:t>)</w:t>
+        <w:t xml:space="preserve"> trong buổi họp)</w:t>
       </w:r>
     </w:p>
     <w:p>
@@ -571,62 +258,30 @@
           <w:rFonts w:ascii="Arial" w:hAnsi="Arial" w:cs="Arial"/>
         </w:rPr>
       </w:pPr>
-    </w:p>
-    <w:p>
-      <w:pPr>
-        <w:pStyle w:val="Heading2"/>
-      </w:pPr>
-      <w:r>
-        <w:t>Other Notes</w:t>
-      </w:r>
-      <w:r>
-        <w:t xml:space="preserve"> </w:t>
-      </w:r>
-    </w:p>
-    <w:p>
-      <w:pPr>
-        <w:pStyle w:val="NormalIndented"/>
-      </w:pPr>
-      <w:r>
-        <w:t>(</w:t>
-      </w:r>
-      <w:proofErr w:type="spellStart"/>
-      <w:r>
-        <w:t>Các</w:t>
-      </w:r>
-      <w:proofErr w:type="spellEnd"/>
-      <w:r>
-        <w:t xml:space="preserve"> </w:t>
-      </w:r>
-      <w:proofErr w:type="spellStart"/>
-      <w:r>
-        <w:t>ghi</w:t>
-      </w:r>
-      <w:proofErr w:type="spellEnd"/>
-      <w:r>
-        <w:t xml:space="preserve"> </w:t>
-      </w:r>
-      <w:proofErr w:type="spellStart"/>
-      <w:r>
-        <w:t>chú</w:t>
-      </w:r>
-      <w:proofErr w:type="spellEnd"/>
-      <w:r>
-        <w:t xml:space="preserve"> </w:t>
-      </w:r>
-      <w:proofErr w:type="spellStart"/>
-      <w:r>
-        <w:t>khác</w:t>
-      </w:r>
-      <w:proofErr w:type="spellEnd"/>
-      <w:r>
-        <w:t>)</w:t>
-      </w:r>
-      <w:r>
-        <w:t>.</w:t>
-      </w:r>
       <w:bookmarkStart w:id="0" w:name="_GoBack"/>
       <w:bookmarkEnd w:id="0"/>
+    </w:p>
+    <w:p>
+      <w:pPr>
+        <w:pStyle w:val="Heading2"/>
+      </w:pPr>
+      <w:r>
+        <w:t>Other Notes</w:t>
+      </w:r>
+      <w:r>
+        <w:t xml:space="preserve"> </w:t>
+      </w:r>
+    </w:p>
+    <w:p>
+      <w:pPr>
+        <w:pStyle w:val="NormalIndented"/>
+      </w:pPr>
+      <w:r>
+        <w:t>(Các ghi chú khác)</w:t>
+      </w:r>
+      <w:r>
+        <w:t>.</w:t>
+      </w:r>
     </w:p>
     <w:sectPr>
       <w:headerReference w:type="default" r:id="rId7"/>

</xml_diff>

<commit_message>
Update Meeting minute template.docx, add example
</commit_message>
<xml_diff>
--- a/Document/Reference/Meeting minute template.docx
+++ b/Document/Reference/Meeting minute template.docx
@@ -24,40 +24,80 @@
         <w:spacing w:after="0" w:line="360" w:lineRule="auto"/>
         <w:rPr>
           <w:rFonts w:cstheme="minorHAnsi"/>
+          <w:b/>
+          <w:lang w:val="vi-VN"/>
         </w:rPr>
       </w:pPr>
       <w:r>
         <w:rPr>
           <w:rFonts w:cstheme="minorHAnsi"/>
           <w:b/>
-        </w:rPr>
-        <w:t>Location:</w:t>
-      </w:r>
-      <w:r>
-        <w:rPr>
-          <w:rFonts w:cstheme="minorHAnsi"/>
-        </w:rPr>
-        <w:tab/>
-      </w:r>
-      <w:r>
-        <w:rPr>
-          <w:rFonts w:cstheme="minorHAnsi"/>
-        </w:rPr>
-        <w:t>Room 111</w:t>
-      </w:r>
-    </w:p>
-    <w:p>
-      <w:pPr>
-        <w:spacing w:after="0" w:line="360" w:lineRule="auto"/>
-        <w:rPr>
-          <w:rFonts w:cstheme="minorHAnsi"/>
-        </w:rPr>
-      </w:pPr>
+          <w:lang w:val="vi-VN"/>
+        </w:rPr>
+        <w:t>Meeting No</w:t>
+      </w:r>
       <w:r>
         <w:rPr>
           <w:rFonts w:cstheme="minorHAnsi"/>
           <w:b/>
         </w:rPr>
+        <w:t>:</w:t>
+      </w:r>
+      <w:r>
+        <w:rPr>
+          <w:rFonts w:cstheme="minorHAnsi"/>
+        </w:rPr>
+        <w:tab/>
+      </w:r>
+      <w:r>
+        <w:rPr>
+          <w:rFonts w:cstheme="minorHAnsi"/>
+          <w:highlight w:val="red"/>
+          <w:lang w:val="vi-VN"/>
+        </w:rPr>
+        <w:t>1</w:t>
+      </w:r>
+    </w:p>
+    <w:p>
+      <w:pPr>
+        <w:spacing w:after="0" w:line="360" w:lineRule="auto"/>
+        <w:rPr>
+          <w:rFonts w:cstheme="minorHAnsi"/>
+        </w:rPr>
+      </w:pPr>
+      <w:r>
+        <w:rPr>
+          <w:rFonts w:cstheme="minorHAnsi"/>
+          <w:b/>
+        </w:rPr>
+        <w:t>Location:</w:t>
+      </w:r>
+      <w:r>
+        <w:rPr>
+          <w:rFonts w:cstheme="minorHAnsi"/>
+        </w:rPr>
+        <w:tab/>
+      </w:r>
+      <w:r>
+        <w:rPr>
+          <w:rFonts w:cstheme="minorHAnsi"/>
+        </w:rPr>
+        <w:t>Room 111</w:t>
+      </w:r>
+    </w:p>
+    <w:p>
+      <w:pPr>
+        <w:spacing w:after="0" w:line="360" w:lineRule="auto"/>
+        <w:rPr>
+          <w:rFonts w:cstheme="minorHAnsi"/>
+          <w:lang w:val="vi-VN"/>
+        </w:rPr>
+      </w:pPr>
+      <w:r>
+        <w:rPr>
+          <w:rFonts w:cstheme="minorHAnsi"/>
+          <w:b/>
+        </w:rPr>
         <w:t>Date:</w:t>
       </w:r>
       <w:r>
@@ -71,7 +111,14 @@
           <w:rFonts w:cstheme="minorHAnsi"/>
         </w:rPr>
         <w:tab/>
-        <w:t>[Date]</w:t>
+      </w:r>
+      <w:r>
+        <w:rPr>
+          <w:rFonts w:cstheme="minorHAnsi"/>
+          <w:highlight w:val="red"/>
+          <w:lang w:val="vi-VN"/>
+        </w:rPr>
+        <w:t>12 May 2015</w:t>
       </w:r>
     </w:p>
     <w:p>
@@ -112,10 +159,63 @@
     </w:p>
     <w:p>
       <w:pPr>
+        <w:pBdr>
+          <w:bottom w:val="single" w:sz="4" w:space="1" w:color="365F91" w:themeColor="accent1" w:themeShade="BF"/>
+        </w:pBdr>
+        <w:spacing w:after="0" w:line="360" w:lineRule="auto"/>
+        <w:rPr>
+          <w:rFonts w:cstheme="minorHAnsi"/>
+          <w:lang w:val="vi-VN"/>
+        </w:rPr>
+      </w:pPr>
+      <w:r>
+        <w:rPr>
+          <w:rFonts w:cstheme="minorHAnsi"/>
+          <w:b/>
+          <w:lang w:val="vi-VN"/>
+        </w:rPr>
+        <w:t>Reporter</w:t>
+      </w:r>
+      <w:r>
+        <w:rPr>
+          <w:rFonts w:cstheme="minorHAnsi"/>
+          <w:lang w:val="vi-VN"/>
+        </w:rPr>
+        <w:t xml:space="preserve">: </w:t>
+      </w:r>
+      <w:r>
+        <w:rPr>
+          <w:rFonts w:cstheme="minorHAnsi"/>
+          <w:lang w:val="vi-VN"/>
+        </w:rPr>
+        <w:tab/>
+      </w:r>
+      <w:r>
+        <w:rPr>
+          <w:rFonts w:cstheme="minorHAnsi"/>
+          <w:highlight w:val="red"/>
+          <w:lang w:val="vi-VN"/>
+        </w:rPr>
+        <w:t>Đinh Quang Trung</w:t>
+      </w:r>
+    </w:p>
+    <w:p>
+      <w:pPr>
         <w:pStyle w:val="Heading2"/>
       </w:pPr>
       <w:r>
         <w:t>Attendance</w:t>
+      </w:r>
+      <w:r>
+        <w:t xml:space="preserve"> </w:t>
+      </w:r>
+    </w:p>
+    <w:p>
+      <w:r>
+        <w:rPr>
+          <w:highlight w:val="red"/>
+        </w:rPr>
+        <w:t>(Gạch tên nếu vắng mặt)</w:t>
       </w:r>
     </w:p>
     <w:p>
@@ -187,6 +287,14 @@
       </w:r>
       <w:r>
         <w:t xml:space="preserve"> </w:t>
+      </w:r>
+    </w:p>
+    <w:p>
+      <w:r>
+        <w:rPr>
+          <w:highlight w:val="red"/>
+        </w:rPr>
+        <w:t>(Tất cả các vấn đề đã thảo luận trong buổi họp)</w:t>
       </w:r>
     </w:p>
     <w:p>
@@ -205,19 +313,90 @@
         <w:rPr>
           <w:rFonts w:ascii="Arial" w:hAnsi="Arial" w:cs="Arial"/>
         </w:rPr>
-        <w:t xml:space="preserve">(Các vấn đề </w:t>
-      </w:r>
+        <w:t>Project Core Flo</w:t>
+      </w:r>
+      <w:bookmarkStart w:id="0" w:name="_GoBack"/>
+      <w:bookmarkEnd w:id="0"/>
       <w:r>
         <w:rPr>
           <w:rFonts w:ascii="Arial" w:hAnsi="Arial" w:cs="Arial"/>
         </w:rPr>
-        <w:t>thảo luận</w:t>
+        <w:t>w from Mr. Kh</w:t>
       </w:r>
       <w:r>
         <w:rPr>
           <w:rFonts w:ascii="Arial" w:hAnsi="Arial" w:cs="Arial"/>
         </w:rPr>
-        <w:t xml:space="preserve"> trong buổi họp)</w:t>
+        <w:t>a</w:t>
+      </w:r>
+      <w:r>
+        <w:rPr>
+          <w:rFonts w:ascii="Arial" w:hAnsi="Arial" w:cs="Arial"/>
+        </w:rPr>
+        <w:t>nh</w:t>
+      </w:r>
+    </w:p>
+    <w:p>
+      <w:pPr>
+        <w:spacing w:line="360" w:lineRule="auto"/>
+        <w:rPr>
+          <w:rFonts w:ascii="Arial" w:hAnsi="Arial" w:cs="Arial"/>
+        </w:rPr>
+      </w:pPr>
+      <w:r>
+        <w:rPr>
+          <w:rFonts w:ascii="Arial" w:hAnsi="Arial" w:cs="Arial"/>
+          <w:noProof/>
+        </w:rPr>
+        <w:lastRenderedPageBreak/>
+        <w:drawing>
+          <wp:inline distT="0" distB="0" distL="0" distR="0">
+            <wp:extent cx="6400800" cy="4800600"/>
+            <wp:effectExtent l="0" t="0" r="0" b="0"/>
+            <wp:docPr id="1" name="Picture 1" descr="C:\Users\Dinh Quang Trung\Desktop\11206537_978758085475853_2648926396224323563_o.jpg"/>
+            <wp:cNvGraphicFramePr>
+              <a:graphicFrameLocks xmlns:a="http://schemas.openxmlformats.org/drawingml/2006/main" noChangeAspect="1"/>
+            </wp:cNvGraphicFramePr>
+            <a:graphic xmlns:a="http://schemas.openxmlformats.org/drawingml/2006/main">
+              <a:graphicData uri="http://schemas.openxmlformats.org/drawingml/2006/picture">
+                <pic:pic xmlns:pic="http://schemas.openxmlformats.org/drawingml/2006/picture">
+                  <pic:nvPicPr>
+                    <pic:cNvPr id="0" name="Picture 1" descr="C:\Users\Dinh Quang Trung\Desktop\11206537_978758085475853_2648926396224323563_o.jpg"/>
+                    <pic:cNvPicPr>
+                      <a:picLocks noChangeAspect="1" noChangeArrowheads="1"/>
+                    </pic:cNvPicPr>
+                  </pic:nvPicPr>
+                  <pic:blipFill>
+                    <a:blip r:embed="rId7">
+                      <a:extLst>
+                        <a:ext uri="{28A0092B-C50C-407E-A947-70E740481C1C}">
+                          <a14:useLocalDpi xmlns:a14="http://schemas.microsoft.com/office/drawing/2010/main" val="0"/>
+                        </a:ext>
+                      </a:extLst>
+                    </a:blip>
+                    <a:srcRect/>
+                    <a:stretch>
+                      <a:fillRect/>
+                    </a:stretch>
+                  </pic:blipFill>
+                  <pic:spPr bwMode="auto">
+                    <a:xfrm>
+                      <a:off x="0" y="0"/>
+                      <a:ext cx="6400800" cy="4800600"/>
+                    </a:xfrm>
+                    <a:prstGeom prst="rect">
+                      <a:avLst/>
+                    </a:prstGeom>
+                    <a:noFill/>
+                    <a:ln>
+                      <a:noFill/>
+                    </a:ln>
+                  </pic:spPr>
+                </pic:pic>
+              </a:graphicData>
+            </a:graphic>
+          </wp:inline>
+        </w:drawing>
       </w:r>
     </w:p>
     <w:p>
@@ -232,6 +411,27 @@
           <w:rFonts w:ascii="Arial" w:hAnsi="Arial" w:cs="Arial"/>
         </w:rPr>
       </w:pPr>
+      <w:r>
+        <w:rPr>
+          <w:rFonts w:ascii="Arial" w:hAnsi="Arial" w:cs="Arial"/>
+        </w:rPr>
+        <w:t>Project Plan for 14 weeks</w:t>
+      </w:r>
+    </w:p>
+    <w:p>
+      <w:pPr>
+        <w:spacing w:line="360" w:lineRule="auto"/>
+        <w:ind w:firstLine="648"/>
+        <w:rPr>
+          <w:rFonts w:ascii="Arial" w:hAnsi="Arial" w:cs="Arial"/>
+        </w:rPr>
+      </w:pPr>
+      <w:r>
+        <w:rPr>
+          <w:rFonts w:ascii="Arial" w:hAnsi="Arial" w:cs="Arial"/>
+        </w:rPr>
+        <w:t>Check scope frequently to know if the features requested from supervisor is enough.</w:t>
+      </w:r>
     </w:p>
     <w:p>
       <w:pPr>
@@ -245,6 +445,27 @@
           <w:rFonts w:ascii="Arial" w:hAnsi="Arial" w:cs="Arial"/>
         </w:rPr>
       </w:pPr>
+      <w:r>
+        <w:rPr>
+          <w:rFonts w:ascii="Arial" w:hAnsi="Arial" w:cs="Arial"/>
+        </w:rPr>
+        <w:t>Discuss about security in NFC card</w:t>
+      </w:r>
+    </w:p>
+    <w:p>
+      <w:pPr>
+        <w:spacing w:line="360" w:lineRule="auto"/>
+        <w:ind w:firstLine="648"/>
+        <w:rPr>
+          <w:rFonts w:ascii="Arial" w:hAnsi="Arial" w:cs="Arial"/>
+        </w:rPr>
+      </w:pPr>
+      <w:r>
+        <w:rPr>
+          <w:rFonts w:ascii="Arial" w:hAnsi="Arial" w:cs="Arial"/>
+        </w:rPr>
+        <w:t>Use low level ID to secure customer information</w:t>
+      </w:r>
     </w:p>
     <w:p>
       <w:pPr>
@@ -258,15 +479,261 @@
           <w:rFonts w:ascii="Arial" w:hAnsi="Arial" w:cs="Arial"/>
         </w:rPr>
       </w:pPr>
-      <w:bookmarkStart w:id="0" w:name="_GoBack"/>
-      <w:bookmarkEnd w:id="0"/>
-    </w:p>
-    <w:p>
-      <w:pPr>
-        <w:pStyle w:val="Heading2"/>
-      </w:pPr>
-      <w:r>
-        <w:t>Other Notes</w:t>
+      <w:r>
+        <w:rPr>
+          <w:rFonts w:ascii="Arial" w:hAnsi="Arial" w:cs="Arial"/>
+        </w:rPr>
+        <w:t>Project components: 1 webapp, 1 mobile app for traffic police officer, 1 mobile app for staff to print cards.</w:t>
+      </w:r>
+    </w:p>
+    <w:p>
+      <w:pPr>
+        <w:pStyle w:val="ListParagraph"/>
+        <w:numPr>
+          <w:ilvl w:val="0"/>
+          <w:numId w:val="1"/>
+        </w:numPr>
+        <w:spacing w:line="360" w:lineRule="auto"/>
+        <w:rPr>
+          <w:rFonts w:ascii="Arial" w:hAnsi="Arial" w:cs="Arial"/>
+        </w:rPr>
+      </w:pPr>
+      <w:r>
+        <w:rPr>
+          <w:rFonts w:ascii="Arial" w:hAnsi="Arial" w:cs="Arial"/>
+        </w:rPr>
+        <w:t>Questions and answers about project business</w:t>
+      </w:r>
+      <w:r>
+        <w:rPr>
+          <w:rFonts w:ascii="Arial" w:hAnsi="Arial" w:cs="Arial"/>
+        </w:rPr>
+        <w:t>.</w:t>
+      </w:r>
+    </w:p>
+    <w:p>
+      <w:pPr>
+        <w:pStyle w:val="ListParagraph"/>
+        <w:numPr>
+          <w:ilvl w:val="0"/>
+          <w:numId w:val="1"/>
+        </w:numPr>
+        <w:spacing w:line="360" w:lineRule="auto"/>
+        <w:rPr>
+          <w:rFonts w:ascii="Arial" w:hAnsi="Arial" w:cs="Arial"/>
+        </w:rPr>
+      </w:pPr>
+      <w:r>
+        <w:rPr>
+          <w:rFonts w:ascii="Arial" w:hAnsi="Arial" w:cs="Arial"/>
+        </w:rPr>
+        <w:t>Next deadline: 14 May: submit report 1 to Mr. Khanh.</w:t>
+      </w:r>
+    </w:p>
+    <w:p>
+      <w:pPr>
+        <w:pStyle w:val="ListParagraph"/>
+        <w:numPr>
+          <w:ilvl w:val="0"/>
+          <w:numId w:val="1"/>
+        </w:numPr>
+        <w:spacing w:line="360" w:lineRule="auto"/>
+        <w:rPr>
+          <w:rFonts w:ascii="Arial" w:hAnsi="Arial" w:cs="Arial"/>
+        </w:rPr>
+      </w:pPr>
+      <w:r>
+        <w:rPr>
+          <w:rFonts w:ascii="Arial" w:hAnsi="Arial" w:cs="Arial"/>
+        </w:rPr>
+        <w:t xml:space="preserve">Pass Enroll: </w:t>
+      </w:r>
+      <w:r>
+        <w:rPr>
+          <w:rFonts w:ascii="Helvetica" w:hAnsi="Helvetica" w:cs="Helvetica"/>
+          <w:color w:val="141823"/>
+          <w:sz w:val="21"/>
+          <w:szCs w:val="21"/>
+          <w:shd w:val="clear" w:color="auto" w:fill="FFFFFF"/>
+        </w:rPr>
+        <w:t>FSEZQACH</w:t>
+      </w:r>
+    </w:p>
+    <w:p>
+      <w:pPr>
+        <w:pStyle w:val="ListParagraph"/>
+        <w:numPr>
+          <w:ilvl w:val="0"/>
+          <w:numId w:val="1"/>
+        </w:numPr>
+        <w:spacing w:line="360" w:lineRule="auto"/>
+        <w:rPr>
+          <w:rFonts w:ascii="Arial" w:hAnsi="Arial" w:cs="Arial"/>
+        </w:rPr>
+      </w:pPr>
+      <w:r>
+        <w:rPr>
+          <w:rFonts w:ascii="Helvetica" w:hAnsi="Helvetica" w:cs="Helvetica"/>
+          <w:color w:val="141823"/>
+          <w:sz w:val="21"/>
+          <w:szCs w:val="21"/>
+          <w:shd w:val="clear" w:color="auto" w:fill="FFFFFF"/>
+        </w:rPr>
+        <w:t>Questions for next meeting:</w:t>
+      </w:r>
+    </w:p>
+    <w:p>
+      <w:pPr>
+        <w:pStyle w:val="ListParagraph"/>
+        <w:numPr>
+          <w:ilvl w:val="0"/>
+          <w:numId w:val="6"/>
+        </w:numPr>
+        <w:spacing w:line="360" w:lineRule="auto"/>
+      </w:pPr>
+      <w:r>
+        <w:rPr>
+          <w:rFonts w:ascii="Helvetica" w:hAnsi="Helvetica" w:cs="Helvetica"/>
+          <w:color w:val="141823"/>
+          <w:sz w:val="21"/>
+          <w:szCs w:val="21"/>
+          <w:shd w:val="clear" w:color="auto" w:fill="FFFFFF"/>
+        </w:rPr>
+        <w:t xml:space="preserve">Do we need register feature? </w:t>
+      </w:r>
+      <w:r>
+        <w:rPr>
+          <w:rFonts w:ascii="Helvetica" w:hAnsi="Helvetica" w:cs="Helvetica"/>
+          <w:color w:val="141823"/>
+          <w:sz w:val="21"/>
+          <w:szCs w:val="21"/>
+          <w:shd w:val="clear" w:color="auto" w:fill="FFFFFF"/>
+        </w:rPr>
+        <w:t>When user register, they will not receive their account yet but will wait for a staff to approve and make a contract with them. After the contract is signed, the staff will send a username/password to the user. Is this a good flow?</w:t>
+      </w:r>
+    </w:p>
+    <w:p>
+      <w:pPr>
+        <w:pStyle w:val="ListParagraph"/>
+        <w:numPr>
+          <w:ilvl w:val="0"/>
+          <w:numId w:val="6"/>
+        </w:numPr>
+        <w:spacing w:line="360" w:lineRule="auto"/>
+      </w:pPr>
+      <w:r>
+        <w:rPr>
+          <w:rFonts w:ascii="Helvetica" w:hAnsi="Helvetica" w:cs="Helvetica"/>
+          <w:color w:val="141823"/>
+          <w:sz w:val="21"/>
+          <w:szCs w:val="21"/>
+          <w:shd w:val="clear" w:color="auto" w:fill="FFFFFF"/>
+        </w:rPr>
+        <w:lastRenderedPageBreak/>
+        <w:t>Link tracking project</w:t>
+      </w:r>
+      <w:r>
+        <w:rPr>
+          <w:rFonts w:ascii="Helvetica" w:hAnsi="Helvetica" w:cs="Helvetica"/>
+          <w:color w:val="141823"/>
+          <w:sz w:val="21"/>
+          <w:szCs w:val="21"/>
+          <w:shd w:val="clear" w:color="auto" w:fill="FFFFFF"/>
+        </w:rPr>
+        <w:t xml:space="preserve"> for Mr. Khanh</w:t>
+      </w:r>
+      <w:r>
+        <w:rPr>
+          <w:rFonts w:ascii="Helvetica" w:hAnsi="Helvetica" w:cs="Helvetica"/>
+          <w:color w:val="141823"/>
+          <w:sz w:val="21"/>
+          <w:szCs w:val="21"/>
+          <w:shd w:val="clear" w:color="auto" w:fill="FFFFFF"/>
+        </w:rPr>
+        <w:t>:</w:t>
+      </w:r>
+      <w:r>
+        <w:rPr>
+          <w:rStyle w:val="apple-converted-space"/>
+          <w:rFonts w:ascii="Helvetica" w:hAnsi="Helvetica" w:cs="Helvetica"/>
+          <w:color w:val="141823"/>
+          <w:sz w:val="21"/>
+          <w:szCs w:val="21"/>
+          <w:shd w:val="clear" w:color="auto" w:fill="FFFFFF"/>
+        </w:rPr>
+        <w:t> </w:t>
+      </w:r>
+      <w:hyperlink r:id="rId8" w:tgtFrame="_blank" w:history="1">
+        <w:r>
+          <w:rPr>
+            <w:rStyle w:val="Hyperlink"/>
+            <w:rFonts w:ascii="Helvetica" w:hAnsi="Helvetica" w:cs="Helvetica"/>
+            <w:color w:val="3B5998"/>
+            <w:sz w:val="21"/>
+            <w:szCs w:val="21"/>
+            <w:shd w:val="clear" w:color="auto" w:fill="FFFFFF"/>
+          </w:rPr>
+          <w:t>https://github.com/trungdq88/insurance-card/commits/master</w:t>
+        </w:r>
+      </w:hyperlink>
+      <w:r>
+        <w:rPr>
+          <w:rFonts w:ascii="Helvetica" w:hAnsi="Helvetica" w:cs="Helvetica"/>
+          <w:color w:val="141823"/>
+          <w:sz w:val="21"/>
+          <w:szCs w:val="21"/>
+        </w:rPr>
+        <w:br/>
+      </w:r>
+      <w:r>
+        <w:rPr>
+          <w:rFonts w:ascii="Helvetica" w:hAnsi="Helvetica" w:cs="Helvetica"/>
+          <w:color w:val="141823"/>
+          <w:sz w:val="21"/>
+          <w:szCs w:val="21"/>
+          <w:shd w:val="clear" w:color="auto" w:fill="FFFFFF"/>
+        </w:rPr>
+        <w:t>Submit report 1, SPM plan.</w:t>
+      </w:r>
+    </w:p>
+    <w:p>
+      <w:pPr>
+        <w:pStyle w:val="ListParagraph"/>
+        <w:numPr>
+          <w:ilvl w:val="0"/>
+          <w:numId w:val="6"/>
+        </w:numPr>
+        <w:spacing w:line="360" w:lineRule="auto"/>
+      </w:pPr>
+      <w:r>
+        <w:rPr>
+          <w:rFonts w:ascii="Helvetica" w:hAnsi="Helvetica" w:cs="Helvetica"/>
+          <w:color w:val="141823"/>
+          <w:sz w:val="21"/>
+          <w:szCs w:val="21"/>
+          <w:shd w:val="clear" w:color="auto" w:fill="FFFFFF"/>
+        </w:rPr>
+        <w:t xml:space="preserve">In original requirement, there is a feature </w:t>
+      </w:r>
+      <w:r>
+        <w:rPr>
+          <w:rFonts w:ascii="Helvetica" w:hAnsi="Helvetica" w:cs="Helvetica"/>
+          <w:color w:val="141823"/>
+          <w:sz w:val="21"/>
+          <w:szCs w:val="21"/>
+          <w:shd w:val="clear" w:color="auto" w:fill="FFFFFF"/>
+        </w:rPr>
+        <w:t>that police officer will be able to send punishment of violator to the system. So we need to add this feature to the Checker mobile app (app for police officers)</w:t>
+      </w:r>
+      <w:r>
+        <w:rPr>
+          <w:rFonts w:ascii="Helvetica" w:hAnsi="Helvetica" w:cs="Helvetica"/>
+          <w:color w:val="141823"/>
+          <w:sz w:val="21"/>
+          <w:szCs w:val="21"/>
+          <w:shd w:val="clear" w:color="auto" w:fill="FFFFFF"/>
+        </w:rPr>
+        <w:t>?</w:t>
       </w:r>
       <w:r>
         <w:t xml:space="preserve"> </w:t>
@@ -276,16 +743,10 @@
       <w:pPr>
         <w:pStyle w:val="NormalIndented"/>
       </w:pPr>
-      <w:r>
-        <w:t>(Các ghi chú khác)</w:t>
-      </w:r>
-      <w:r>
-        <w:t>.</w:t>
-      </w:r>
     </w:p>
     <w:sectPr>
-      <w:headerReference w:type="default" r:id="rId7"/>
-      <w:footerReference w:type="default" r:id="rId8"/>
+      <w:headerReference w:type="default" r:id="rId9"/>
+      <w:footerReference w:type="default" r:id="rId10"/>
       <w:pgSz w:w="12240" w:h="15840" w:code="1"/>
       <w:pgMar w:top="1080" w:right="1080" w:bottom="1080" w:left="1080" w:header="504" w:footer="504" w:gutter="0"/>
       <w:cols w:space="720"/>
@@ -474,7 +935,7 @@
             <w:sz w:val="18"/>
             <w:szCs w:val="18"/>
           </w:rPr>
-          <w:t>1</w:t>
+          <w:t>3</w:t>
         </w:r>
         <w:r>
           <w:rPr>
@@ -724,6 +1185,119 @@
     </w:lvl>
   </w:abstractNum>
   <w:abstractNum w:abstractNumId="2">
+    <w:nsid w:val="547F638F"/>
+    <w:multiLevelType w:val="hybridMultilevel"/>
+    <w:tmpl w:val="7152B78A"/>
+    <w:lvl w:ilvl="0" w:tplc="04090001">
+      <w:start w:val="1"/>
+      <w:numFmt w:val="bullet"/>
+      <w:lvlText w:val=""/>
+      <w:lvlJc w:val="left"/>
+      <w:pPr>
+        <w:ind w:left="720" w:hanging="360"/>
+      </w:pPr>
+      <w:rPr>
+        <w:rFonts w:ascii="Symbol" w:hAnsi="Symbol" w:hint="default"/>
+      </w:rPr>
+    </w:lvl>
+    <w:lvl w:ilvl="1" w:tplc="04090003" w:tentative="1">
+      <w:start w:val="1"/>
+      <w:numFmt w:val="bullet"/>
+      <w:lvlText w:val="o"/>
+      <w:lvlJc w:val="left"/>
+      <w:pPr>
+        <w:ind w:left="1440" w:hanging="360"/>
+      </w:pPr>
+      <w:rPr>
+        <w:rFonts w:ascii="Courier New" w:hAnsi="Courier New" w:cs="Courier New" w:hint="default"/>
+      </w:rPr>
+    </w:lvl>
+    <w:lvl w:ilvl="2" w:tplc="04090005" w:tentative="1">
+      <w:start w:val="1"/>
+      <w:numFmt w:val="bullet"/>
+      <w:lvlText w:val=""/>
+      <w:lvlJc w:val="left"/>
+      <w:pPr>
+        <w:ind w:left="2160" w:hanging="360"/>
+      </w:pPr>
+      <w:rPr>
+        <w:rFonts w:ascii="Wingdings" w:hAnsi="Wingdings" w:hint="default"/>
+      </w:rPr>
+    </w:lvl>
+    <w:lvl w:ilvl="3" w:tplc="04090001" w:tentative="1">
+      <w:start w:val="1"/>
+      <w:numFmt w:val="bullet"/>
+      <w:lvlText w:val=""/>
+      <w:lvlJc w:val="left"/>
+      <w:pPr>
+        <w:ind w:left="2880" w:hanging="360"/>
+      </w:pPr>
+      <w:rPr>
+        <w:rFonts w:ascii="Symbol" w:hAnsi="Symbol" w:hint="default"/>
+      </w:rPr>
+    </w:lvl>
+    <w:lvl w:ilvl="4" w:tplc="04090003" w:tentative="1">
+      <w:start w:val="1"/>
+      <w:numFmt w:val="bullet"/>
+      <w:lvlText w:val="o"/>
+      <w:lvlJc w:val="left"/>
+      <w:pPr>
+        <w:ind w:left="3600" w:hanging="360"/>
+      </w:pPr>
+      <w:rPr>
+        <w:rFonts w:ascii="Courier New" w:hAnsi="Courier New" w:cs="Courier New" w:hint="default"/>
+      </w:rPr>
+    </w:lvl>
+    <w:lvl w:ilvl="5" w:tplc="04090005" w:tentative="1">
+      <w:start w:val="1"/>
+      <w:numFmt w:val="bullet"/>
+      <w:lvlText w:val=""/>
+      <w:lvlJc w:val="left"/>
+      <w:pPr>
+        <w:ind w:left="4320" w:hanging="360"/>
+      </w:pPr>
+      <w:rPr>
+        <w:rFonts w:ascii="Wingdings" w:hAnsi="Wingdings" w:hint="default"/>
+      </w:rPr>
+    </w:lvl>
+    <w:lvl w:ilvl="6" w:tplc="04090001" w:tentative="1">
+      <w:start w:val="1"/>
+      <w:numFmt w:val="bullet"/>
+      <w:lvlText w:val=""/>
+      <w:lvlJc w:val="left"/>
+      <w:pPr>
+        <w:ind w:left="5040" w:hanging="360"/>
+      </w:pPr>
+      <w:rPr>
+        <w:rFonts w:ascii="Symbol" w:hAnsi="Symbol" w:hint="default"/>
+      </w:rPr>
+    </w:lvl>
+    <w:lvl w:ilvl="7" w:tplc="04090003" w:tentative="1">
+      <w:start w:val="1"/>
+      <w:numFmt w:val="bullet"/>
+      <w:lvlText w:val="o"/>
+      <w:lvlJc w:val="left"/>
+      <w:pPr>
+        <w:ind w:left="5760" w:hanging="360"/>
+      </w:pPr>
+      <w:rPr>
+        <w:rFonts w:ascii="Courier New" w:hAnsi="Courier New" w:cs="Courier New" w:hint="default"/>
+      </w:rPr>
+    </w:lvl>
+    <w:lvl w:ilvl="8" w:tplc="04090005" w:tentative="1">
+      <w:start w:val="1"/>
+      <w:numFmt w:val="bullet"/>
+      <w:lvlText w:val=""/>
+      <w:lvlJc w:val="left"/>
+      <w:pPr>
+        <w:ind w:left="6480" w:hanging="360"/>
+      </w:pPr>
+      <w:rPr>
+        <w:rFonts w:ascii="Wingdings" w:hAnsi="Wingdings" w:hint="default"/>
+      </w:rPr>
+    </w:lvl>
+  </w:abstractNum>
+  <w:abstractNum w:abstractNumId="3">
     <w:nsid w:val="65355BE4"/>
     <w:multiLevelType w:val="hybridMultilevel"/>
     <w:tmpl w:val="FAEE1DE4"/>
@@ -812,7 +1386,7 @@
       </w:pPr>
     </w:lvl>
   </w:abstractNum>
-  <w:abstractNum w:abstractNumId="3">
+  <w:abstractNum w:abstractNumId="4">
     <w:nsid w:val="672830E8"/>
     <w:multiLevelType w:val="hybridMultilevel"/>
     <w:tmpl w:val="2ECCA00C"/>
@@ -828,7 +1402,7 @@
         <w:rFonts w:hint="default"/>
       </w:rPr>
     </w:lvl>
-    <w:lvl w:ilvl="1" w:tplc="04090019" w:tentative="1">
+    <w:lvl w:ilvl="1" w:tplc="04090019">
       <w:start w:val="1"/>
       <w:numFmt w:val="lowerLetter"/>
       <w:lvlText w:val="%2."/>
@@ -901,17 +1475,136 @@
       </w:pPr>
     </w:lvl>
   </w:abstractNum>
+  <w:abstractNum w:abstractNumId="5">
+    <w:nsid w:val="67DC32AD"/>
+    <w:multiLevelType w:val="hybridMultilevel"/>
+    <w:tmpl w:val="89168BC4"/>
+    <w:lvl w:ilvl="0" w:tplc="E0C6AB88">
+      <w:start w:val="1"/>
+      <w:numFmt w:val="decimal"/>
+      <w:lvlText w:val="%1."/>
+      <w:lvlJc w:val="left"/>
+      <w:pPr>
+        <w:ind w:left="1080" w:hanging="360"/>
+      </w:pPr>
+      <w:rPr>
+        <w:rFonts w:hint="default"/>
+      </w:rPr>
+    </w:lvl>
+    <w:lvl w:ilvl="1" w:tplc="04090003" w:tentative="1">
+      <w:start w:val="1"/>
+      <w:numFmt w:val="bullet"/>
+      <w:lvlText w:val="o"/>
+      <w:lvlJc w:val="left"/>
+      <w:pPr>
+        <w:ind w:left="1800" w:hanging="360"/>
+      </w:pPr>
+      <w:rPr>
+        <w:rFonts w:ascii="Courier New" w:hAnsi="Courier New" w:cs="Courier New" w:hint="default"/>
+      </w:rPr>
+    </w:lvl>
+    <w:lvl w:ilvl="2" w:tplc="04090005" w:tentative="1">
+      <w:start w:val="1"/>
+      <w:numFmt w:val="bullet"/>
+      <w:lvlText w:val=""/>
+      <w:lvlJc w:val="left"/>
+      <w:pPr>
+        <w:ind w:left="2520" w:hanging="360"/>
+      </w:pPr>
+      <w:rPr>
+        <w:rFonts w:ascii="Wingdings" w:hAnsi="Wingdings" w:hint="default"/>
+      </w:rPr>
+    </w:lvl>
+    <w:lvl w:ilvl="3" w:tplc="04090001" w:tentative="1">
+      <w:start w:val="1"/>
+      <w:numFmt w:val="bullet"/>
+      <w:lvlText w:val=""/>
+      <w:lvlJc w:val="left"/>
+      <w:pPr>
+        <w:ind w:left="3240" w:hanging="360"/>
+      </w:pPr>
+      <w:rPr>
+        <w:rFonts w:ascii="Symbol" w:hAnsi="Symbol" w:hint="default"/>
+      </w:rPr>
+    </w:lvl>
+    <w:lvl w:ilvl="4" w:tplc="04090003" w:tentative="1">
+      <w:start w:val="1"/>
+      <w:numFmt w:val="bullet"/>
+      <w:lvlText w:val="o"/>
+      <w:lvlJc w:val="left"/>
+      <w:pPr>
+        <w:ind w:left="3960" w:hanging="360"/>
+      </w:pPr>
+      <w:rPr>
+        <w:rFonts w:ascii="Courier New" w:hAnsi="Courier New" w:cs="Courier New" w:hint="default"/>
+      </w:rPr>
+    </w:lvl>
+    <w:lvl w:ilvl="5" w:tplc="04090005" w:tentative="1">
+      <w:start w:val="1"/>
+      <w:numFmt w:val="bullet"/>
+      <w:lvlText w:val=""/>
+      <w:lvlJc w:val="left"/>
+      <w:pPr>
+        <w:ind w:left="4680" w:hanging="360"/>
+      </w:pPr>
+      <w:rPr>
+        <w:rFonts w:ascii="Wingdings" w:hAnsi="Wingdings" w:hint="default"/>
+      </w:rPr>
+    </w:lvl>
+    <w:lvl w:ilvl="6" w:tplc="04090001" w:tentative="1">
+      <w:start w:val="1"/>
+      <w:numFmt w:val="bullet"/>
+      <w:lvlText w:val=""/>
+      <w:lvlJc w:val="left"/>
+      <w:pPr>
+        <w:ind w:left="5400" w:hanging="360"/>
+      </w:pPr>
+      <w:rPr>
+        <w:rFonts w:ascii="Symbol" w:hAnsi="Symbol" w:hint="default"/>
+      </w:rPr>
+    </w:lvl>
+    <w:lvl w:ilvl="7" w:tplc="04090003" w:tentative="1">
+      <w:start w:val="1"/>
+      <w:numFmt w:val="bullet"/>
+      <w:lvlText w:val="o"/>
+      <w:lvlJc w:val="left"/>
+      <w:pPr>
+        <w:ind w:left="6120" w:hanging="360"/>
+      </w:pPr>
+      <w:rPr>
+        <w:rFonts w:ascii="Courier New" w:hAnsi="Courier New" w:cs="Courier New" w:hint="default"/>
+      </w:rPr>
+    </w:lvl>
+    <w:lvl w:ilvl="8" w:tplc="04090005" w:tentative="1">
+      <w:start w:val="1"/>
+      <w:numFmt w:val="bullet"/>
+      <w:lvlText w:val=""/>
+      <w:lvlJc w:val="left"/>
+      <w:pPr>
+        <w:ind w:left="6840" w:hanging="360"/>
+      </w:pPr>
+      <w:rPr>
+        <w:rFonts w:ascii="Wingdings" w:hAnsi="Wingdings" w:hint="default"/>
+      </w:rPr>
+    </w:lvl>
+  </w:abstractNum>
   <w:num w:numId="1">
-    <w:abstractNumId w:val="3"/>
+    <w:abstractNumId w:val="4"/>
   </w:num>
   <w:num w:numId="2">
-    <w:abstractNumId w:val="2"/>
+    <w:abstractNumId w:val="3"/>
   </w:num>
   <w:num w:numId="3">
     <w:abstractNumId w:val="0"/>
   </w:num>
   <w:num w:numId="4">
     <w:abstractNumId w:val="1"/>
+  </w:num>
+  <w:num w:numId="5">
+    <w:abstractNumId w:val="2"/>
+  </w:num>
+  <w:num w:numId="6">
+    <w:abstractNumId w:val="5"/>
   </w:num>
 </w:numbering>
 </file>
@@ -1517,6 +2210,23 @@
       <w:rFonts w:ascii="Arial" w:hAnsi="Arial"/>
     </w:rPr>
   </w:style>
+  <w:style w:type="character" w:customStyle="1" w:styleId="apple-converted-space">
+    <w:name w:val="apple-converted-space"/>
+    <w:basedOn w:val="DefaultParagraphFont"/>
+    <w:rsid w:val="004936B8"/>
+  </w:style>
+  <w:style w:type="character" w:styleId="Hyperlink">
+    <w:name w:val="Hyperlink"/>
+    <w:basedOn w:val="DefaultParagraphFont"/>
+    <w:uiPriority w:val="99"/>
+    <w:semiHidden/>
+    <w:unhideWhenUsed/>
+    <w:rsid w:val="004936B8"/>
+    <w:rPr>
+      <w:color w:val="0000FF"/>
+      <w:u w:val="single"/>
+    </w:rPr>
+  </w:style>
 </w:styles>
 </file>
 

</xml_diff>

<commit_message>
Revert Meeting minute template. We need those red highlights.
</commit_message>
<xml_diff>
--- a/Document/Reference/Meeting minute template.docx
+++ b/Document/Reference/Meeting minute template.docx
@@ -5,32 +5,17 @@
     <w:p>
       <w:pPr>
         <w:pStyle w:val="Title"/>
-        <w:rPr>
-          <w:rFonts w:ascii="Cambria" w:hAnsi="Cambria"/>
-        </w:rPr>
-      </w:pPr>
-      <w:r>
-        <w:rPr>
-          <w:rFonts w:ascii="Cambria" w:hAnsi="Cambria"/>
-        </w:rPr>
+      </w:pPr>
+      <w:r>
         <w:t xml:space="preserve">Meeting Minutes </w:t>
       </w:r>
       <w:r>
-        <w:rPr>
-          <w:rFonts w:ascii="Cambria" w:hAnsi="Cambria"/>
-        </w:rPr>
         <w:t>–</w:t>
       </w:r>
       <w:r>
-        <w:rPr>
-          <w:rFonts w:ascii="Cambria" w:hAnsi="Cambria"/>
-        </w:rPr>
         <w:t xml:space="preserve"> </w:t>
       </w:r>
       <w:r>
-        <w:rPr>
-          <w:rFonts w:ascii="Cambria" w:hAnsi="Cambria"/>
-        </w:rPr>
         <w:t>Group 2</w:t>
       </w:r>
     </w:p>
@@ -38,40 +23,36 @@
       <w:pPr>
         <w:spacing w:after="0" w:line="360" w:lineRule="auto"/>
         <w:rPr>
-          <w:rFonts w:ascii="Cambria" w:hAnsi="Cambria" w:cstheme="minorHAnsi"/>
+          <w:rFonts w:cstheme="minorHAnsi"/>
           <w:b/>
-          <w:sz w:val="24"/>
           <w:lang w:val="vi-VN"/>
         </w:rPr>
       </w:pPr>
       <w:r>
         <w:rPr>
-          <w:rFonts w:ascii="Cambria" w:hAnsi="Cambria" w:cstheme="minorHAnsi"/>
+          <w:rFonts w:cstheme="minorHAnsi"/>
           <w:b/>
-          <w:sz w:val="24"/>
           <w:lang w:val="vi-VN"/>
         </w:rPr>
         <w:t>Meeting No</w:t>
       </w:r>
       <w:r>
         <w:rPr>
-          <w:rFonts w:ascii="Cambria" w:hAnsi="Cambria" w:cstheme="minorHAnsi"/>
+          <w:rFonts w:cstheme="minorHAnsi"/>
           <w:b/>
-          <w:sz w:val="24"/>
         </w:rPr>
         <w:t>:</w:t>
       </w:r>
       <w:r>
         <w:rPr>
-          <w:rFonts w:ascii="Cambria" w:hAnsi="Cambria" w:cstheme="minorHAnsi"/>
-          <w:sz w:val="24"/>
+          <w:rFonts w:cstheme="minorHAnsi"/>
         </w:rPr>
         <w:tab/>
       </w:r>
       <w:r>
         <w:rPr>
-          <w:rFonts w:ascii="Cambria" w:hAnsi="Cambria" w:cstheme="minorHAnsi"/>
-          <w:sz w:val="24"/>
+          <w:rFonts w:cstheme="minorHAnsi"/>
+          <w:highlight w:val="red"/>
           <w:lang w:val="vi-VN"/>
         </w:rPr>
         <w:t>1</w:t>
@@ -81,29 +62,25 @@
       <w:pPr>
         <w:spacing w:after="0" w:line="360" w:lineRule="auto"/>
         <w:rPr>
-          <w:rFonts w:ascii="Cambria" w:hAnsi="Cambria" w:cstheme="minorHAnsi"/>
-          <w:sz w:val="24"/>
-        </w:rPr>
-      </w:pPr>
-      <w:r>
-        <w:rPr>
-          <w:rFonts w:ascii="Cambria" w:hAnsi="Cambria" w:cstheme="minorHAnsi"/>
+          <w:rFonts w:cstheme="minorHAnsi"/>
+        </w:rPr>
+      </w:pPr>
+      <w:r>
+        <w:rPr>
+          <w:rFonts w:cstheme="minorHAnsi"/>
           <w:b/>
-          <w:sz w:val="24"/>
         </w:rPr>
         <w:t>Location:</w:t>
       </w:r>
       <w:r>
         <w:rPr>
-          <w:rFonts w:ascii="Cambria" w:hAnsi="Cambria" w:cstheme="minorHAnsi"/>
-          <w:sz w:val="24"/>
+          <w:rFonts w:cstheme="minorHAnsi"/>
         </w:rPr>
         <w:tab/>
       </w:r>
       <w:r>
         <w:rPr>
-          <w:rFonts w:ascii="Cambria" w:hAnsi="Cambria" w:cstheme="minorHAnsi"/>
-          <w:sz w:val="24"/>
+          <w:rFonts w:cstheme="minorHAnsi"/>
         </w:rPr>
         <w:t>Room 111</w:t>
       </w:r>
@@ -112,37 +89,33 @@
       <w:pPr>
         <w:spacing w:after="0" w:line="360" w:lineRule="auto"/>
         <w:rPr>
-          <w:rFonts w:ascii="Cambria" w:hAnsi="Cambria" w:cstheme="minorHAnsi"/>
-          <w:sz w:val="24"/>
+          <w:rFonts w:cstheme="minorHAnsi"/>
           <w:lang w:val="vi-VN"/>
         </w:rPr>
       </w:pPr>
       <w:r>
         <w:rPr>
-          <w:rFonts w:ascii="Cambria" w:hAnsi="Cambria" w:cstheme="minorHAnsi"/>
+          <w:rFonts w:cstheme="minorHAnsi"/>
           <w:b/>
-          <w:sz w:val="24"/>
         </w:rPr>
         <w:t>Date:</w:t>
       </w:r>
       <w:r>
         <w:rPr>
-          <w:rFonts w:ascii="Cambria" w:hAnsi="Cambria" w:cstheme="minorHAnsi"/>
-          <w:sz w:val="24"/>
+          <w:rFonts w:cstheme="minorHAnsi"/>
         </w:rPr>
         <w:tab/>
       </w:r>
       <w:r>
         <w:rPr>
-          <w:rFonts w:ascii="Cambria" w:hAnsi="Cambria" w:cstheme="minorHAnsi"/>
-          <w:sz w:val="24"/>
+          <w:rFonts w:cstheme="minorHAnsi"/>
         </w:rPr>
         <w:tab/>
       </w:r>
       <w:r>
         <w:rPr>
-          <w:rFonts w:ascii="Cambria" w:hAnsi="Cambria" w:cstheme="minorHAnsi"/>
-          <w:sz w:val="24"/>
+          <w:rFonts w:cstheme="minorHAnsi"/>
+          <w:highlight w:val="red"/>
           <w:lang w:val="vi-VN"/>
         </w:rPr>
         <w:t>12 May 2015</w:t>
@@ -155,36 +128,31 @@
         </w:pBdr>
         <w:spacing w:after="0" w:line="360" w:lineRule="auto"/>
         <w:rPr>
-          <w:rFonts w:ascii="Cambria" w:hAnsi="Cambria" w:cstheme="minorHAnsi"/>
-          <w:sz w:val="24"/>
-        </w:rPr>
-      </w:pPr>
-      <w:r>
-        <w:rPr>
-          <w:rFonts w:ascii="Cambria" w:hAnsi="Cambria" w:cstheme="minorHAnsi"/>
+          <w:rFonts w:cstheme="minorHAnsi"/>
+        </w:rPr>
+      </w:pPr>
+      <w:r>
+        <w:rPr>
+          <w:rFonts w:cstheme="minorHAnsi"/>
           <w:b/>
-          <w:sz w:val="24"/>
         </w:rPr>
         <w:t>Time:</w:t>
       </w:r>
       <w:r>
         <w:rPr>
-          <w:rFonts w:ascii="Cambria" w:hAnsi="Cambria" w:cstheme="minorHAnsi"/>
-          <w:sz w:val="24"/>
+          <w:rFonts w:cstheme="minorHAnsi"/>
         </w:rPr>
         <w:tab/>
       </w:r>
       <w:r>
         <w:rPr>
-          <w:rFonts w:ascii="Cambria" w:hAnsi="Cambria" w:cstheme="minorHAnsi"/>
-          <w:sz w:val="24"/>
+          <w:rFonts w:cstheme="minorHAnsi"/>
         </w:rPr>
         <w:tab/>
       </w:r>
       <w:r>
         <w:rPr>
-          <w:rFonts w:ascii="Cambria" w:hAnsi="Cambria" w:cstheme="minorHAnsi"/>
-          <w:sz w:val="24"/>
+          <w:rFonts w:cstheme="minorHAnsi"/>
         </w:rPr>
         <w:t>45 minutes</w:t>
       </w:r>
@@ -196,53 +164,58 @@
         </w:pBdr>
         <w:spacing w:after="0" w:line="360" w:lineRule="auto"/>
         <w:rPr>
-          <w:rFonts w:ascii="Cambria" w:hAnsi="Cambria" w:cstheme="minorHAnsi"/>
-          <w:sz w:val="24"/>
+          <w:rFonts w:cstheme="minorHAnsi"/>
           <w:lang w:val="vi-VN"/>
         </w:rPr>
       </w:pPr>
       <w:r>
         <w:rPr>
-          <w:rFonts w:ascii="Cambria" w:hAnsi="Cambria" w:cstheme="minorHAnsi"/>
+          <w:rFonts w:cstheme="minorHAnsi"/>
           <w:b/>
-          <w:sz w:val="24"/>
           <w:lang w:val="vi-VN"/>
         </w:rPr>
         <w:t>Reporter</w:t>
       </w:r>
       <w:r>
         <w:rPr>
-          <w:rFonts w:ascii="Cambria" w:hAnsi="Cambria" w:cstheme="minorHAnsi"/>
-          <w:sz w:val="24"/>
+          <w:rFonts w:cstheme="minorHAnsi"/>
           <w:lang w:val="vi-VN"/>
         </w:rPr>
         <w:t xml:space="preserve">: </w:t>
       </w:r>
       <w:r>
         <w:rPr>
-          <w:rFonts w:ascii="Cambria" w:hAnsi="Cambria" w:cstheme="minorHAnsi"/>
-          <w:sz w:val="24"/>
+          <w:rFonts w:cstheme="minorHAnsi"/>
           <w:lang w:val="vi-VN"/>
         </w:rPr>
         <w:tab/>
+      </w:r>
+      <w:r>
+        <w:rPr>
+          <w:rFonts w:cstheme="minorHAnsi"/>
+          <w:highlight w:val="red"/>
+          <w:lang w:val="vi-VN"/>
+        </w:rPr>
         <w:t>Đinh Quang Trung</w:t>
       </w:r>
     </w:p>
     <w:p>
       <w:pPr>
         <w:pStyle w:val="Heading2"/>
-        <w:spacing w:before="240" w:after="120" w:line="240" w:lineRule="auto"/>
-        <w:rPr>
-          <w:rFonts w:ascii="Cambria" w:hAnsi="Cambria"/>
-          <w:sz w:val="28"/>
-        </w:rPr>
-      </w:pPr>
-      <w:r>
-        <w:rPr>
-          <w:rFonts w:ascii="Cambria" w:hAnsi="Cambria"/>
-          <w:sz w:val="28"/>
-        </w:rPr>
+      </w:pPr>
+      <w:r>
         <w:t>Attendance</w:t>
+      </w:r>
+      <w:r>
+        <w:t xml:space="preserve"> </w:t>
+      </w:r>
+    </w:p>
+    <w:p>
+      <w:r>
+        <w:rPr>
+          <w:highlight w:val="red"/>
+        </w:rPr>
+        <w:t>(Gạch tên nếu vắng mặt)</w:t>
       </w:r>
     </w:p>
     <w:p>
@@ -250,20 +223,10 @@
         <w:pStyle w:val="NormalIndented"/>
         <w:numPr>
           <w:ilvl w:val="0"/>
-          <w:numId w:val="7"/>
+          <w:numId w:val="4"/>
         </w:numPr>
-        <w:rPr>
-          <w:rFonts w:ascii="Cambria" w:hAnsi="Cambria"/>
-          <w:sz w:val="24"/>
-          <w:lang w:val="vi-VN"/>
-        </w:rPr>
-      </w:pPr>
-      <w:r>
-        <w:rPr>
-          <w:rFonts w:ascii="Cambria" w:hAnsi="Cambria"/>
-          <w:sz w:val="24"/>
-          <w:lang w:val="vi-VN"/>
-        </w:rPr>
+      </w:pPr>
+      <w:r>
         <w:t>Kiều Trọng Khánh</w:t>
       </w:r>
     </w:p>
@@ -272,20 +235,10 @@
         <w:pStyle w:val="NormalIndented"/>
         <w:numPr>
           <w:ilvl w:val="0"/>
-          <w:numId w:val="7"/>
+          <w:numId w:val="4"/>
         </w:numPr>
-        <w:rPr>
-          <w:rFonts w:ascii="Cambria" w:hAnsi="Cambria"/>
-          <w:sz w:val="24"/>
-          <w:lang w:val="vi-VN"/>
-        </w:rPr>
-      </w:pPr>
-      <w:r>
-        <w:rPr>
-          <w:rFonts w:ascii="Cambria" w:hAnsi="Cambria"/>
-          <w:sz w:val="24"/>
-          <w:lang w:val="vi-VN"/>
-        </w:rPr>
+      </w:pPr>
+      <w:r>
         <w:t>Đinh Quang Trung</w:t>
       </w:r>
     </w:p>
@@ -294,20 +247,10 @@
         <w:pStyle w:val="NormalIndented"/>
         <w:numPr>
           <w:ilvl w:val="0"/>
-          <w:numId w:val="7"/>
+          <w:numId w:val="4"/>
         </w:numPr>
-        <w:rPr>
-          <w:rFonts w:ascii="Cambria" w:hAnsi="Cambria"/>
-          <w:sz w:val="24"/>
-          <w:lang w:val="vi-VN"/>
-        </w:rPr>
-      </w:pPr>
-      <w:r>
-        <w:rPr>
-          <w:rFonts w:ascii="Cambria" w:hAnsi="Cambria"/>
-          <w:sz w:val="24"/>
-          <w:lang w:val="vi-VN"/>
-        </w:rPr>
+      </w:pPr>
+      <w:r>
         <w:t>Nguyễn Hữu Phúc</w:t>
       </w:r>
     </w:p>
@@ -316,31 +259,11 @@
         <w:pStyle w:val="NormalIndented"/>
         <w:numPr>
           <w:ilvl w:val="0"/>
-          <w:numId w:val="7"/>
+          <w:numId w:val="4"/>
         </w:numPr>
-        <w:rPr>
-          <w:rFonts w:ascii="Cambria" w:hAnsi="Cambria"/>
-          <w:sz w:val="24"/>
-          <w:lang w:val="vi-VN"/>
-        </w:rPr>
-      </w:pPr>
-      <w:r>
-        <w:rPr>
-          <w:rFonts w:ascii="Cambria" w:hAnsi="Cambria"/>
-          <w:sz w:val="24"/>
-          <w:lang w:val="vi-VN"/>
-        </w:rPr>
-        <w:t>Phùng Quang Min</w:t>
-      </w:r>
-      <w:bookmarkStart w:id="0" w:name="_GoBack"/>
-      <w:bookmarkEnd w:id="0"/>
-      <w:r>
-        <w:rPr>
-          <w:rFonts w:ascii="Cambria" w:hAnsi="Cambria"/>
-          <w:sz w:val="24"/>
-          <w:lang w:val="vi-VN"/>
-        </w:rPr>
-        <w:t>h Trí</w:t>
+      </w:pPr>
+      <w:r>
+        <w:t>Phùng Quang Minh Trí</w:t>
       </w:r>
     </w:p>
     <w:p>
@@ -348,45 +271,30 @@
         <w:pStyle w:val="NormalIndented"/>
         <w:numPr>
           <w:ilvl w:val="0"/>
-          <w:numId w:val="7"/>
+          <w:numId w:val="4"/>
         </w:numPr>
-        <w:rPr>
-          <w:rFonts w:ascii="Cambria" w:hAnsi="Cambria"/>
-          <w:sz w:val="24"/>
-          <w:lang w:val="vi-VN"/>
-        </w:rPr>
-      </w:pPr>
-      <w:r>
-        <w:rPr>
-          <w:rFonts w:ascii="Cambria" w:hAnsi="Cambria"/>
-          <w:sz w:val="24"/>
-          <w:lang w:val="vi-VN"/>
-        </w:rPr>
+      </w:pPr>
+      <w:r>
         <w:t>Nguyễn Chí Kha</w:t>
       </w:r>
     </w:p>
     <w:p>
       <w:pPr>
         <w:pStyle w:val="Heading2"/>
-        <w:spacing w:before="240" w:after="120" w:line="240" w:lineRule="auto"/>
-        <w:rPr>
-          <w:rFonts w:ascii="Cambria" w:hAnsi="Cambria"/>
-          <w:sz w:val="28"/>
-        </w:rPr>
-      </w:pPr>
-      <w:r>
-        <w:rPr>
-          <w:rFonts w:ascii="Cambria" w:hAnsi="Cambria"/>
-          <w:sz w:val="28"/>
-        </w:rPr>
+      </w:pPr>
+      <w:r>
         <w:t>Action Items</w:t>
       </w:r>
       <w:r>
-        <w:rPr>
-          <w:rFonts w:ascii="Cambria" w:hAnsi="Cambria"/>
-          <w:sz w:val="28"/>
-        </w:rPr>
         <w:t xml:space="preserve"> </w:t>
+      </w:r>
+    </w:p>
+    <w:p>
+      <w:r>
+        <w:rPr>
+          <w:highlight w:val="red"/>
+        </w:rPr>
+        <w:t>(Tất cả các vấn đề đã thảo luận trong buổi họp)</w:t>
       </w:r>
     </w:p>
     <w:p>
@@ -394,32 +302,36 @@
         <w:pStyle w:val="ListParagraph"/>
         <w:numPr>
           <w:ilvl w:val="0"/>
-          <w:numId w:val="8"/>
+          <w:numId w:val="1"/>
         </w:numPr>
         <w:spacing w:line="360" w:lineRule="auto"/>
         <w:rPr>
-          <w:rFonts w:ascii="Cambria" w:hAnsi="Cambria" w:cs="Arial"/>
-          <w:sz w:val="24"/>
-        </w:rPr>
-      </w:pPr>
-      <w:r>
-        <w:rPr>
-          <w:rFonts w:ascii="Cambria" w:hAnsi="Cambria" w:cs="Arial"/>
-          <w:sz w:val="24"/>
-        </w:rPr>
-        <w:t>Project Core Flow from Mr. Kh</w:t>
-      </w:r>
-      <w:r>
-        <w:rPr>
-          <w:rFonts w:ascii="Cambria" w:hAnsi="Cambria" w:cs="Arial"/>
-          <w:sz w:val="24"/>
+          <w:rFonts w:ascii="Arial" w:hAnsi="Arial" w:cs="Arial"/>
+        </w:rPr>
+      </w:pPr>
+      <w:r>
+        <w:rPr>
+          <w:rFonts w:ascii="Arial" w:hAnsi="Arial" w:cs="Arial"/>
+        </w:rPr>
+        <w:t>Project Core Flo</w:t>
+      </w:r>
+      <w:bookmarkStart w:id="0" w:name="_GoBack"/>
+      <w:bookmarkEnd w:id="0"/>
+      <w:r>
+        <w:rPr>
+          <w:rFonts w:ascii="Arial" w:hAnsi="Arial" w:cs="Arial"/>
+        </w:rPr>
+        <w:t>w from Mr. Kh</w:t>
+      </w:r>
+      <w:r>
+        <w:rPr>
+          <w:rFonts w:ascii="Arial" w:hAnsi="Arial" w:cs="Arial"/>
         </w:rPr>
         <w:t>a</w:t>
       </w:r>
       <w:r>
         <w:rPr>
-          <w:rFonts w:ascii="Cambria" w:hAnsi="Cambria" w:cs="Arial"/>
-          <w:sz w:val="24"/>
+          <w:rFonts w:ascii="Arial" w:hAnsi="Arial" w:cs="Arial"/>
         </w:rPr>
         <w:t>nh</w:t>
       </w:r>
@@ -428,19 +340,17 @@
       <w:pPr>
         <w:spacing w:line="360" w:lineRule="auto"/>
         <w:rPr>
-          <w:rFonts w:ascii="Cambria" w:hAnsi="Cambria" w:cs="Arial"/>
-          <w:sz w:val="24"/>
-        </w:rPr>
-      </w:pPr>
-      <w:r>
-        <w:rPr>
-          <w:rFonts w:ascii="Cambria" w:hAnsi="Cambria" w:cs="Arial"/>
+          <w:rFonts w:ascii="Arial" w:hAnsi="Arial" w:cs="Arial"/>
+        </w:rPr>
+      </w:pPr>
+      <w:r>
+        <w:rPr>
+          <w:rFonts w:ascii="Arial" w:hAnsi="Arial" w:cs="Arial"/>
           <w:noProof/>
-          <w:sz w:val="24"/>
         </w:rPr>
         <w:lastRenderedPageBreak/>
         <w:drawing>
-          <wp:inline distT="0" distB="0" distL="0" distR="0" wp14:anchorId="65F37806" wp14:editId="48507B4F">
+          <wp:inline distT="0" distB="0" distL="0" distR="0">
             <wp:extent cx="6400800" cy="4800600"/>
             <wp:effectExtent l="0" t="0" r="0" b="0"/>
             <wp:docPr id="1" name="Picture 1" descr="C:\Users\Dinh Quang Trung\Desktop\11206537_978758085475853_2648926396224323563_o.jpg"/>
@@ -494,18 +404,16 @@
         <w:pStyle w:val="ListParagraph"/>
         <w:numPr>
           <w:ilvl w:val="0"/>
-          <w:numId w:val="8"/>
+          <w:numId w:val="1"/>
         </w:numPr>
         <w:spacing w:line="360" w:lineRule="auto"/>
         <w:rPr>
-          <w:rFonts w:ascii="Cambria" w:hAnsi="Cambria" w:cs="Arial"/>
-          <w:sz w:val="24"/>
-        </w:rPr>
-      </w:pPr>
-      <w:r>
-        <w:rPr>
-          <w:rFonts w:ascii="Cambria" w:hAnsi="Cambria" w:cs="Arial"/>
-          <w:sz w:val="24"/>
+          <w:rFonts w:ascii="Arial" w:hAnsi="Arial" w:cs="Arial"/>
+        </w:rPr>
+      </w:pPr>
+      <w:r>
+        <w:rPr>
+          <w:rFonts w:ascii="Arial" w:hAnsi="Arial" w:cs="Arial"/>
         </w:rPr>
         <w:t>Project Plan for 14 weeks</w:t>
       </w:r>
@@ -515,14 +423,12 @@
         <w:spacing w:line="360" w:lineRule="auto"/>
         <w:ind w:firstLine="648"/>
         <w:rPr>
-          <w:rFonts w:ascii="Cambria" w:hAnsi="Cambria" w:cs="Arial"/>
-          <w:sz w:val="24"/>
-        </w:rPr>
-      </w:pPr>
-      <w:r>
-        <w:rPr>
-          <w:rFonts w:ascii="Cambria" w:hAnsi="Cambria" w:cs="Arial"/>
-          <w:sz w:val="24"/>
+          <w:rFonts w:ascii="Arial" w:hAnsi="Arial" w:cs="Arial"/>
+        </w:rPr>
+      </w:pPr>
+      <w:r>
+        <w:rPr>
+          <w:rFonts w:ascii="Arial" w:hAnsi="Arial" w:cs="Arial"/>
         </w:rPr>
         <w:t>Check scope frequently to know if the features requested from supervisor is enough.</w:t>
       </w:r>
@@ -532,18 +438,16 @@
         <w:pStyle w:val="ListParagraph"/>
         <w:numPr>
           <w:ilvl w:val="0"/>
-          <w:numId w:val="8"/>
+          <w:numId w:val="1"/>
         </w:numPr>
         <w:spacing w:line="360" w:lineRule="auto"/>
         <w:rPr>
-          <w:rFonts w:ascii="Cambria" w:hAnsi="Cambria" w:cs="Arial"/>
-          <w:sz w:val="24"/>
-        </w:rPr>
-      </w:pPr>
-      <w:r>
-        <w:rPr>
-          <w:rFonts w:ascii="Cambria" w:hAnsi="Cambria" w:cs="Arial"/>
-          <w:sz w:val="24"/>
+          <w:rFonts w:ascii="Arial" w:hAnsi="Arial" w:cs="Arial"/>
+        </w:rPr>
+      </w:pPr>
+      <w:r>
+        <w:rPr>
+          <w:rFonts w:ascii="Arial" w:hAnsi="Arial" w:cs="Arial"/>
         </w:rPr>
         <w:t>Discuss about security in NFC card</w:t>
       </w:r>
@@ -553,14 +457,12 @@
         <w:spacing w:line="360" w:lineRule="auto"/>
         <w:ind w:firstLine="648"/>
         <w:rPr>
-          <w:rFonts w:ascii="Cambria" w:hAnsi="Cambria" w:cs="Arial"/>
-          <w:sz w:val="24"/>
-        </w:rPr>
-      </w:pPr>
-      <w:r>
-        <w:rPr>
-          <w:rFonts w:ascii="Cambria" w:hAnsi="Cambria" w:cs="Arial"/>
-          <w:sz w:val="24"/>
+          <w:rFonts w:ascii="Arial" w:hAnsi="Arial" w:cs="Arial"/>
+        </w:rPr>
+      </w:pPr>
+      <w:r>
+        <w:rPr>
+          <w:rFonts w:ascii="Arial" w:hAnsi="Arial" w:cs="Arial"/>
         </w:rPr>
         <w:t>Use low level ID to secure customer information</w:t>
       </w:r>
@@ -570,36 +472,18 @@
         <w:pStyle w:val="ListParagraph"/>
         <w:numPr>
           <w:ilvl w:val="0"/>
-          <w:numId w:val="8"/>
+          <w:numId w:val="1"/>
         </w:numPr>
         <w:spacing w:line="360" w:lineRule="auto"/>
         <w:rPr>
-          <w:rFonts w:ascii="Cambria" w:hAnsi="Cambria" w:cs="Arial"/>
-          <w:sz w:val="24"/>
-        </w:rPr>
-      </w:pPr>
-      <w:r>
-        <w:rPr>
-          <w:rFonts w:ascii="Cambria" w:hAnsi="Cambria" w:cs="Arial"/>
-          <w:sz w:val="24"/>
-        </w:rPr>
-        <w:t xml:space="preserve">Project components: 1 </w:t>
-      </w:r>
-      <w:proofErr w:type="spellStart"/>
-      <w:r>
-        <w:rPr>
-          <w:rFonts w:ascii="Cambria" w:hAnsi="Cambria" w:cs="Arial"/>
-          <w:sz w:val="24"/>
-        </w:rPr>
-        <w:t>webapp</w:t>
-      </w:r>
-      <w:proofErr w:type="spellEnd"/>
-      <w:r>
-        <w:rPr>
-          <w:rFonts w:ascii="Cambria" w:hAnsi="Cambria" w:cs="Arial"/>
-          <w:sz w:val="24"/>
-        </w:rPr>
-        <w:t>, 1 mobile app for traffic police officer, 1 mobile app for staff to print cards.</w:t>
+          <w:rFonts w:ascii="Arial" w:hAnsi="Arial" w:cs="Arial"/>
+        </w:rPr>
+      </w:pPr>
+      <w:r>
+        <w:rPr>
+          <w:rFonts w:ascii="Arial" w:hAnsi="Arial" w:cs="Arial"/>
+        </w:rPr>
+        <w:t>Project components: 1 webapp, 1 mobile app for traffic police officer, 1 mobile app for staff to print cards.</w:t>
       </w:r>
     </w:p>
     <w:p>
@@ -607,25 +491,22 @@
         <w:pStyle w:val="ListParagraph"/>
         <w:numPr>
           <w:ilvl w:val="0"/>
-          <w:numId w:val="8"/>
+          <w:numId w:val="1"/>
         </w:numPr>
         <w:spacing w:line="360" w:lineRule="auto"/>
         <w:rPr>
-          <w:rFonts w:ascii="Cambria" w:hAnsi="Cambria" w:cs="Arial"/>
-          <w:sz w:val="24"/>
-        </w:rPr>
-      </w:pPr>
-      <w:r>
-        <w:rPr>
-          <w:rFonts w:ascii="Cambria" w:hAnsi="Cambria" w:cs="Arial"/>
-          <w:sz w:val="24"/>
+          <w:rFonts w:ascii="Arial" w:hAnsi="Arial" w:cs="Arial"/>
+        </w:rPr>
+      </w:pPr>
+      <w:r>
+        <w:rPr>
+          <w:rFonts w:ascii="Arial" w:hAnsi="Arial" w:cs="Arial"/>
         </w:rPr>
         <w:t>Questions and answers about project business</w:t>
       </w:r>
       <w:r>
         <w:rPr>
-          <w:rFonts w:ascii="Cambria" w:hAnsi="Cambria" w:cs="Arial"/>
-          <w:sz w:val="24"/>
+          <w:rFonts w:ascii="Arial" w:hAnsi="Arial" w:cs="Arial"/>
         </w:rPr>
         <w:t>.</w:t>
       </w:r>
@@ -635,18 +516,16 @@
         <w:pStyle w:val="ListParagraph"/>
         <w:numPr>
           <w:ilvl w:val="0"/>
-          <w:numId w:val="8"/>
+          <w:numId w:val="1"/>
         </w:numPr>
         <w:spacing w:line="360" w:lineRule="auto"/>
         <w:rPr>
-          <w:rFonts w:ascii="Cambria" w:hAnsi="Cambria" w:cs="Arial"/>
-          <w:sz w:val="24"/>
-        </w:rPr>
-      </w:pPr>
-      <w:r>
-        <w:rPr>
-          <w:rFonts w:ascii="Cambria" w:hAnsi="Cambria" w:cs="Arial"/>
-          <w:sz w:val="24"/>
+          <w:rFonts w:ascii="Arial" w:hAnsi="Arial" w:cs="Arial"/>
+        </w:rPr>
+      </w:pPr>
+      <w:r>
+        <w:rPr>
+          <w:rFonts w:ascii="Arial" w:hAnsi="Arial" w:cs="Arial"/>
         </w:rPr>
         <w:t>Next deadline: 14 May: submit report 1 to Mr. Khanh.</w:t>
       </w:r>
@@ -656,25 +535,24 @@
         <w:pStyle w:val="ListParagraph"/>
         <w:numPr>
           <w:ilvl w:val="0"/>
-          <w:numId w:val="8"/>
+          <w:numId w:val="1"/>
         </w:numPr>
         <w:spacing w:line="360" w:lineRule="auto"/>
         <w:rPr>
-          <w:rFonts w:ascii="Cambria" w:hAnsi="Cambria" w:cs="Arial"/>
-          <w:sz w:val="24"/>
-        </w:rPr>
-      </w:pPr>
-      <w:r>
-        <w:rPr>
-          <w:rFonts w:ascii="Cambria" w:hAnsi="Cambria" w:cs="Arial"/>
-          <w:sz w:val="24"/>
+          <w:rFonts w:ascii="Arial" w:hAnsi="Arial" w:cs="Arial"/>
+        </w:rPr>
+      </w:pPr>
+      <w:r>
+        <w:rPr>
+          <w:rFonts w:ascii="Arial" w:hAnsi="Arial" w:cs="Arial"/>
         </w:rPr>
         <w:t xml:space="preserve">Pass Enroll: </w:t>
       </w:r>
       <w:r>
         <w:rPr>
-          <w:rFonts w:ascii="Cambria" w:hAnsi="Cambria" w:cs="Helvetica"/>
+          <w:rFonts w:ascii="Helvetica" w:hAnsi="Helvetica" w:cs="Helvetica"/>
           <w:color w:val="141823"/>
+          <w:sz w:val="21"/>
           <w:szCs w:val="21"/>
           <w:shd w:val="clear" w:color="auto" w:fill="FFFFFF"/>
         </w:rPr>
@@ -686,19 +564,18 @@
         <w:pStyle w:val="ListParagraph"/>
         <w:numPr>
           <w:ilvl w:val="0"/>
-          <w:numId w:val="8"/>
+          <w:numId w:val="1"/>
         </w:numPr>
         <w:spacing w:line="360" w:lineRule="auto"/>
         <w:rPr>
-          <w:rFonts w:ascii="Cambria" w:hAnsi="Cambria" w:cs="Arial"/>
-          <w:sz w:val="28"/>
-        </w:rPr>
-      </w:pPr>
-      <w:r>
-        <w:rPr>
-          <w:rFonts w:ascii="Cambria" w:hAnsi="Cambria" w:cs="Helvetica"/>
+          <w:rFonts w:ascii="Arial" w:hAnsi="Arial" w:cs="Arial"/>
+        </w:rPr>
+      </w:pPr>
+      <w:r>
+        <w:rPr>
+          <w:rFonts w:ascii="Helvetica" w:hAnsi="Helvetica" w:cs="Helvetica"/>
           <w:color w:val="141823"/>
-          <w:sz w:val="24"/>
+          <w:sz w:val="21"/>
           <w:szCs w:val="21"/>
           <w:shd w:val="clear" w:color="auto" w:fill="FFFFFF"/>
         </w:rPr>
@@ -713,16 +590,12 @@
           <w:numId w:val="6"/>
         </w:numPr>
         <w:spacing w:line="360" w:lineRule="auto"/>
-        <w:rPr>
-          <w:rFonts w:ascii="Cambria" w:hAnsi="Cambria"/>
-          <w:sz w:val="28"/>
-        </w:rPr>
-      </w:pPr>
-      <w:r>
-        <w:rPr>
-          <w:rFonts w:ascii="Cambria" w:hAnsi="Cambria" w:cs="Helvetica"/>
+      </w:pPr>
+      <w:r>
+        <w:rPr>
+          <w:rFonts w:ascii="Helvetica" w:hAnsi="Helvetica" w:cs="Helvetica"/>
           <w:color w:val="141823"/>
-          <w:sz w:val="24"/>
+          <w:sz w:val="21"/>
           <w:szCs w:val="21"/>
           <w:shd w:val="clear" w:color="auto" w:fill="FFFFFF"/>
         </w:rPr>
@@ -730,24 +603,13 @@
       </w:r>
       <w:r>
         <w:rPr>
-          <w:rFonts w:ascii="Cambria" w:hAnsi="Cambria" w:cs="Helvetica"/>
+          <w:rFonts w:ascii="Helvetica" w:hAnsi="Helvetica" w:cs="Helvetica"/>
           <w:color w:val="141823"/>
-          <w:sz w:val="24"/>
+          <w:sz w:val="21"/>
           <w:szCs w:val="21"/>
           <w:shd w:val="clear" w:color="auto" w:fill="FFFFFF"/>
         </w:rPr>
-        <w:t xml:space="preserve">When user register, they will not receive their account yet but will wait for a staff to approve and make a contract with </w:t>
-      </w:r>
-      <w:r>
-        <w:rPr>
-          <w:rFonts w:ascii="Cambria" w:hAnsi="Cambria" w:cs="Helvetica"/>
-          <w:color w:val="141823"/>
-          <w:sz w:val="24"/>
-          <w:szCs w:val="21"/>
-          <w:shd w:val="clear" w:color="auto" w:fill="FFFFFF"/>
-        </w:rPr>
-        <w:lastRenderedPageBreak/>
-        <w:t>them. After the contract is signed, the staff will send a username/password to the user. Is this a good flow?</w:t>
+        <w:t>When user register, they will not receive their account yet but will wait for a staff to approve and make a contract with them. After the contract is signed, the staff will send a username/password to the user. Is this a good flow?</w:t>
       </w:r>
     </w:p>
     <w:p>
@@ -758,26 +620,23 @@
           <w:numId w:val="6"/>
         </w:numPr>
         <w:spacing w:line="360" w:lineRule="auto"/>
-        <w:rPr>
-          <w:rFonts w:ascii="Cambria" w:hAnsi="Cambria"/>
-          <w:sz w:val="28"/>
-        </w:rPr>
-      </w:pPr>
-      <w:r>
-        <w:rPr>
-          <w:rFonts w:ascii="Cambria" w:hAnsi="Cambria" w:cs="Helvetica"/>
+      </w:pPr>
+      <w:r>
+        <w:rPr>
+          <w:rFonts w:ascii="Helvetica" w:hAnsi="Helvetica" w:cs="Helvetica"/>
           <w:color w:val="141823"/>
-          <w:sz w:val="24"/>
+          <w:sz w:val="21"/>
           <w:szCs w:val="21"/>
           <w:shd w:val="clear" w:color="auto" w:fill="FFFFFF"/>
         </w:rPr>
+        <w:lastRenderedPageBreak/>
         <w:t>Link tracking project</w:t>
       </w:r>
       <w:r>
         <w:rPr>
-          <w:rFonts w:ascii="Cambria" w:hAnsi="Cambria" w:cs="Helvetica"/>
+          <w:rFonts w:ascii="Helvetica" w:hAnsi="Helvetica" w:cs="Helvetica"/>
           <w:color w:val="141823"/>
-          <w:sz w:val="24"/>
+          <w:sz w:val="21"/>
           <w:szCs w:val="21"/>
           <w:shd w:val="clear" w:color="auto" w:fill="FFFFFF"/>
         </w:rPr>
@@ -785,9 +644,9 @@
       </w:r>
       <w:r>
         <w:rPr>
-          <w:rFonts w:ascii="Cambria" w:hAnsi="Cambria" w:cs="Helvetica"/>
+          <w:rFonts w:ascii="Helvetica" w:hAnsi="Helvetica" w:cs="Helvetica"/>
           <w:color w:val="141823"/>
-          <w:sz w:val="24"/>
+          <w:sz w:val="21"/>
           <w:szCs w:val="21"/>
           <w:shd w:val="clear" w:color="auto" w:fill="FFFFFF"/>
         </w:rPr>
@@ -796,9 +655,9 @@
       <w:r>
         <w:rPr>
           <w:rStyle w:val="apple-converted-space"/>
-          <w:rFonts w:ascii="Cambria" w:hAnsi="Cambria" w:cs="Helvetica"/>
+          <w:rFonts w:ascii="Helvetica" w:hAnsi="Helvetica" w:cs="Helvetica"/>
           <w:color w:val="141823"/>
-          <w:sz w:val="24"/>
+          <w:sz w:val="21"/>
           <w:szCs w:val="21"/>
           <w:shd w:val="clear" w:color="auto" w:fill="FFFFFF"/>
         </w:rPr>
@@ -808,9 +667,9 @@
         <w:r>
           <w:rPr>
             <w:rStyle w:val="Hyperlink"/>
-            <w:rFonts w:ascii="Cambria" w:hAnsi="Cambria" w:cs="Helvetica"/>
+            <w:rFonts w:ascii="Helvetica" w:hAnsi="Helvetica" w:cs="Helvetica"/>
             <w:color w:val="3B5998"/>
-            <w:sz w:val="24"/>
+            <w:sz w:val="21"/>
             <w:szCs w:val="21"/>
             <w:shd w:val="clear" w:color="auto" w:fill="FFFFFF"/>
           </w:rPr>
@@ -819,18 +678,18 @@
       </w:hyperlink>
       <w:r>
         <w:rPr>
-          <w:rFonts w:ascii="Cambria" w:hAnsi="Cambria" w:cs="Helvetica"/>
+          <w:rFonts w:ascii="Helvetica" w:hAnsi="Helvetica" w:cs="Helvetica"/>
           <w:color w:val="141823"/>
-          <w:sz w:val="24"/>
+          <w:sz w:val="21"/>
           <w:szCs w:val="21"/>
         </w:rPr>
         <w:br/>
       </w:r>
       <w:r>
         <w:rPr>
-          <w:rFonts w:ascii="Cambria" w:hAnsi="Cambria" w:cs="Helvetica"/>
+          <w:rFonts w:ascii="Helvetica" w:hAnsi="Helvetica" w:cs="Helvetica"/>
           <w:color w:val="141823"/>
-          <w:sz w:val="24"/>
+          <w:sz w:val="21"/>
           <w:szCs w:val="21"/>
           <w:shd w:val="clear" w:color="auto" w:fill="FFFFFF"/>
         </w:rPr>
@@ -845,16 +704,12 @@
           <w:numId w:val="6"/>
         </w:numPr>
         <w:spacing w:line="360" w:lineRule="auto"/>
-        <w:rPr>
-          <w:rFonts w:ascii="Cambria" w:hAnsi="Cambria"/>
-          <w:sz w:val="28"/>
-        </w:rPr>
-      </w:pPr>
-      <w:r>
-        <w:rPr>
-          <w:rFonts w:ascii="Cambria" w:hAnsi="Cambria" w:cs="Helvetica"/>
+      </w:pPr>
+      <w:r>
+        <w:rPr>
+          <w:rFonts w:ascii="Helvetica" w:hAnsi="Helvetica" w:cs="Helvetica"/>
           <w:color w:val="141823"/>
-          <w:sz w:val="24"/>
+          <w:sz w:val="21"/>
           <w:szCs w:val="21"/>
           <w:shd w:val="clear" w:color="auto" w:fill="FFFFFF"/>
         </w:rPr>
@@ -862,9 +717,9 @@
       </w:r>
       <w:r>
         <w:rPr>
-          <w:rFonts w:ascii="Cambria" w:hAnsi="Cambria" w:cs="Helvetica"/>
+          <w:rFonts w:ascii="Helvetica" w:hAnsi="Helvetica" w:cs="Helvetica"/>
           <w:color w:val="141823"/>
-          <w:sz w:val="24"/>
+          <w:sz w:val="21"/>
           <w:szCs w:val="21"/>
           <w:shd w:val="clear" w:color="auto" w:fill="FFFFFF"/>
         </w:rPr>
@@ -872,20 +727,28 @@
       </w:r>
       <w:r>
         <w:rPr>
-          <w:rFonts w:ascii="Cambria" w:hAnsi="Cambria" w:cs="Helvetica"/>
+          <w:rFonts w:ascii="Helvetica" w:hAnsi="Helvetica" w:cs="Helvetica"/>
           <w:color w:val="141823"/>
-          <w:sz w:val="24"/>
+          <w:sz w:val="21"/>
           <w:szCs w:val="21"/>
           <w:shd w:val="clear" w:color="auto" w:fill="FFFFFF"/>
         </w:rPr>
         <w:t>?</w:t>
       </w:r>
+      <w:r>
+        <w:t xml:space="preserve"> </w:t>
+      </w:r>
+    </w:p>
+    <w:p>
+      <w:pPr>
+        <w:pStyle w:val="NormalIndented"/>
+      </w:pPr>
     </w:p>
     <w:sectPr>
       <w:headerReference w:type="default" r:id="rId9"/>
       <w:footerReference w:type="default" r:id="rId10"/>
-      <w:pgSz w:w="11909" w:h="16834" w:code="9"/>
-      <w:pgMar w:top="1411" w:right="1138" w:bottom="1411" w:left="1987" w:header="720" w:footer="720" w:gutter="0"/>
+      <w:pgSz w:w="12240" w:h="15840" w:code="1"/>
+      <w:pgMar w:top="1080" w:right="1080" w:bottom="1080" w:left="1080" w:header="504" w:footer="504" w:gutter="0"/>
       <w:cols w:space="720"/>
       <w:docGrid w:linePitch="360"/>
     </w:sectPr>
@@ -1024,7 +887,7 @@
             <w:sz w:val="18"/>
             <w:szCs w:val="18"/>
           </w:rPr>
-          <w:t>3</w:t>
+          <w:t>1</w:t>
         </w:r>
         <w:r>
           <w:rPr>
@@ -1095,97 +958,7 @@
 
 <file path=word/numbering.xml><?xml version="1.0" encoding="utf-8"?>
 <w:numbering xmlns:wpc="http://schemas.microsoft.com/office/word/2010/wordprocessingCanvas" xmlns:mc="http://schemas.openxmlformats.org/markup-compatibility/2006" xmlns:o="urn:schemas-microsoft-com:office:office" xmlns:r="http://schemas.openxmlformats.org/officeDocument/2006/relationships" xmlns:m="http://schemas.openxmlformats.org/officeDocument/2006/math" xmlns:v="urn:schemas-microsoft-com:vml" xmlns:wp14="http://schemas.microsoft.com/office/word/2010/wordprocessingDrawing" xmlns:wp="http://schemas.openxmlformats.org/drawingml/2006/wordprocessingDrawing" xmlns:w10="urn:schemas-microsoft-com:office:word" xmlns:w="http://schemas.openxmlformats.org/wordprocessingml/2006/main" xmlns:w14="http://schemas.microsoft.com/office/word/2010/wordml" xmlns:w15="http://schemas.microsoft.com/office/word/2012/wordml" xmlns:wpg="http://schemas.microsoft.com/office/word/2010/wordprocessingGroup" xmlns:wpi="http://schemas.microsoft.com/office/word/2010/wordprocessingInk" xmlns:wne="http://schemas.microsoft.com/office/word/2006/wordml" xmlns:wps="http://schemas.microsoft.com/office/word/2010/wordprocessingShape" mc:Ignorable="w14 w15 wp14">
-  <w:abstractNum w:abstractNumId="0" w15:restartNumberingAfterBreak="0">
-    <w:nsid w:val="0D4D6D09"/>
-    <w:multiLevelType w:val="hybridMultilevel"/>
-    <w:tmpl w:val="9E968E66"/>
-    <w:lvl w:ilvl="0" w:tplc="55064CE8">
-      <w:start w:val="1"/>
-      <w:numFmt w:val="decimal"/>
-      <w:lvlText w:val="%1."/>
-      <w:lvlJc w:val="left"/>
-      <w:pPr>
-        <w:ind w:left="720" w:hanging="360"/>
-      </w:pPr>
-      <w:rPr>
-        <w:rFonts w:hint="default"/>
-        <w:sz w:val="24"/>
-      </w:rPr>
-    </w:lvl>
-    <w:lvl w:ilvl="1" w:tplc="04090019" w:tentative="1">
-      <w:start w:val="1"/>
-      <w:numFmt w:val="lowerLetter"/>
-      <w:lvlText w:val="%2."/>
-      <w:lvlJc w:val="left"/>
-      <w:pPr>
-        <w:ind w:left="1440" w:hanging="360"/>
-      </w:pPr>
-    </w:lvl>
-    <w:lvl w:ilvl="2" w:tplc="0409001B" w:tentative="1">
-      <w:start w:val="1"/>
-      <w:numFmt w:val="lowerRoman"/>
-      <w:lvlText w:val="%3."/>
-      <w:lvlJc w:val="right"/>
-      <w:pPr>
-        <w:ind w:left="2160" w:hanging="180"/>
-      </w:pPr>
-    </w:lvl>
-    <w:lvl w:ilvl="3" w:tplc="0409000F" w:tentative="1">
-      <w:start w:val="1"/>
-      <w:numFmt w:val="decimal"/>
-      <w:lvlText w:val="%4."/>
-      <w:lvlJc w:val="left"/>
-      <w:pPr>
-        <w:ind w:left="2880" w:hanging="360"/>
-      </w:pPr>
-    </w:lvl>
-    <w:lvl w:ilvl="4" w:tplc="04090019" w:tentative="1">
-      <w:start w:val="1"/>
-      <w:numFmt w:val="lowerLetter"/>
-      <w:lvlText w:val="%5."/>
-      <w:lvlJc w:val="left"/>
-      <w:pPr>
-        <w:ind w:left="3600" w:hanging="360"/>
-      </w:pPr>
-    </w:lvl>
-    <w:lvl w:ilvl="5" w:tplc="0409001B" w:tentative="1">
-      <w:start w:val="1"/>
-      <w:numFmt w:val="lowerRoman"/>
-      <w:lvlText w:val="%6."/>
-      <w:lvlJc w:val="right"/>
-      <w:pPr>
-        <w:ind w:left="4320" w:hanging="180"/>
-      </w:pPr>
-    </w:lvl>
-    <w:lvl w:ilvl="6" w:tplc="0409000F" w:tentative="1">
-      <w:start w:val="1"/>
-      <w:numFmt w:val="decimal"/>
-      <w:lvlText w:val="%7."/>
-      <w:lvlJc w:val="left"/>
-      <w:pPr>
-        <w:ind w:left="5040" w:hanging="360"/>
-      </w:pPr>
-    </w:lvl>
-    <w:lvl w:ilvl="7" w:tplc="04090019" w:tentative="1">
-      <w:start w:val="1"/>
-      <w:numFmt w:val="lowerLetter"/>
-      <w:lvlText w:val="%8."/>
-      <w:lvlJc w:val="left"/>
-      <w:pPr>
-        <w:ind w:left="5760" w:hanging="360"/>
-      </w:pPr>
-    </w:lvl>
-    <w:lvl w:ilvl="8" w:tplc="0409001B" w:tentative="1">
-      <w:start w:val="1"/>
-      <w:numFmt w:val="lowerRoman"/>
-      <w:lvlText w:val="%9."/>
-      <w:lvlJc w:val="right"/>
-      <w:pPr>
-        <w:ind w:left="6480" w:hanging="180"/>
-      </w:pPr>
-    </w:lvl>
-  </w:abstractNum>
-  <w:abstractNum w:abstractNumId="1" w15:restartNumberingAfterBreak="0">
+  <w:abstractNum w:abstractNumId="0">
     <w:nsid w:val="1F0B308B"/>
     <w:multiLevelType w:val="hybridMultilevel"/>
     <w:tmpl w:val="0A3CF180"/>
@@ -1298,11 +1071,11 @@
       </w:rPr>
     </w:lvl>
   </w:abstractNum>
-  <w:abstractNum w:abstractNumId="2" w15:restartNumberingAfterBreak="0">
+  <w:abstractNum w:abstractNumId="1">
     <w:nsid w:val="28847F20"/>
     <w:multiLevelType w:val="hybridMultilevel"/>
-    <w:tmpl w:val="FA0E74FA"/>
-    <w:lvl w:ilvl="0" w:tplc="27F07D34">
+    <w:tmpl w:val="771AB7BE"/>
+    <w:lvl w:ilvl="0" w:tplc="0409000F">
       <w:start w:val="1"/>
       <w:numFmt w:val="decimal"/>
       <w:lvlText w:val="%1."/>
@@ -1311,7 +1084,7 @@
         <w:ind w:left="1008" w:hanging="360"/>
       </w:pPr>
       <w:rPr>
-        <w:rFonts w:ascii="Cambria" w:eastAsiaTheme="minorHAnsi" w:hAnsi="Cambria" w:cstheme="minorBidi"/>
+        <w:rFonts w:hint="default"/>
       </w:rPr>
     </w:lvl>
     <w:lvl w:ilvl="1" w:tplc="04090003" w:tentative="1">
@@ -1411,96 +1184,7 @@
       </w:rPr>
     </w:lvl>
   </w:abstractNum>
-  <w:abstractNum w:abstractNumId="3" w15:restartNumberingAfterBreak="0">
-    <w:nsid w:val="4DCC449F"/>
-    <w:multiLevelType w:val="hybridMultilevel"/>
-    <w:tmpl w:val="80025B6E"/>
-    <w:lvl w:ilvl="0" w:tplc="0409000F">
-      <w:start w:val="1"/>
-      <w:numFmt w:val="decimal"/>
-      <w:lvlText w:val="%1."/>
-      <w:lvlJc w:val="left"/>
-      <w:pPr>
-        <w:ind w:left="720" w:hanging="360"/>
-      </w:pPr>
-      <w:rPr>
-        <w:rFonts w:hint="default"/>
-      </w:rPr>
-    </w:lvl>
-    <w:lvl w:ilvl="1" w:tplc="04090019" w:tentative="1">
-      <w:start w:val="1"/>
-      <w:numFmt w:val="lowerLetter"/>
-      <w:lvlText w:val="%2."/>
-      <w:lvlJc w:val="left"/>
-      <w:pPr>
-        <w:ind w:left="1440" w:hanging="360"/>
-      </w:pPr>
-    </w:lvl>
-    <w:lvl w:ilvl="2" w:tplc="0409001B" w:tentative="1">
-      <w:start w:val="1"/>
-      <w:numFmt w:val="lowerRoman"/>
-      <w:lvlText w:val="%3."/>
-      <w:lvlJc w:val="right"/>
-      <w:pPr>
-        <w:ind w:left="2160" w:hanging="180"/>
-      </w:pPr>
-    </w:lvl>
-    <w:lvl w:ilvl="3" w:tplc="0409000F" w:tentative="1">
-      <w:start w:val="1"/>
-      <w:numFmt w:val="decimal"/>
-      <w:lvlText w:val="%4."/>
-      <w:lvlJc w:val="left"/>
-      <w:pPr>
-        <w:ind w:left="2880" w:hanging="360"/>
-      </w:pPr>
-    </w:lvl>
-    <w:lvl w:ilvl="4" w:tplc="04090019" w:tentative="1">
-      <w:start w:val="1"/>
-      <w:numFmt w:val="lowerLetter"/>
-      <w:lvlText w:val="%5."/>
-      <w:lvlJc w:val="left"/>
-      <w:pPr>
-        <w:ind w:left="3600" w:hanging="360"/>
-      </w:pPr>
-    </w:lvl>
-    <w:lvl w:ilvl="5" w:tplc="0409001B" w:tentative="1">
-      <w:start w:val="1"/>
-      <w:numFmt w:val="lowerRoman"/>
-      <w:lvlText w:val="%6."/>
-      <w:lvlJc w:val="right"/>
-      <w:pPr>
-        <w:ind w:left="4320" w:hanging="180"/>
-      </w:pPr>
-    </w:lvl>
-    <w:lvl w:ilvl="6" w:tplc="0409000F" w:tentative="1">
-      <w:start w:val="1"/>
-      <w:numFmt w:val="decimal"/>
-      <w:lvlText w:val="%7."/>
-      <w:lvlJc w:val="left"/>
-      <w:pPr>
-        <w:ind w:left="5040" w:hanging="360"/>
-      </w:pPr>
-    </w:lvl>
-    <w:lvl w:ilvl="7" w:tplc="04090019" w:tentative="1">
-      <w:start w:val="1"/>
-      <w:numFmt w:val="lowerLetter"/>
-      <w:lvlText w:val="%8."/>
-      <w:lvlJc w:val="left"/>
-      <w:pPr>
-        <w:ind w:left="5760" w:hanging="360"/>
-      </w:pPr>
-    </w:lvl>
-    <w:lvl w:ilvl="8" w:tplc="0409001B" w:tentative="1">
-      <w:start w:val="1"/>
-      <w:numFmt w:val="lowerRoman"/>
-      <w:lvlText w:val="%9."/>
-      <w:lvlJc w:val="right"/>
-      <w:pPr>
-        <w:ind w:left="6480" w:hanging="180"/>
-      </w:pPr>
-    </w:lvl>
-  </w:abstractNum>
-  <w:abstractNum w:abstractNumId="4" w15:restartNumberingAfterBreak="0">
+  <w:abstractNum w:abstractNumId="2">
     <w:nsid w:val="547F638F"/>
     <w:multiLevelType w:val="hybridMultilevel"/>
     <w:tmpl w:val="7152B78A"/>
@@ -1613,7 +1297,7 @@
       </w:rPr>
     </w:lvl>
   </w:abstractNum>
-  <w:abstractNum w:abstractNumId="5" w15:restartNumberingAfterBreak="0">
+  <w:abstractNum w:abstractNumId="3">
     <w:nsid w:val="65355BE4"/>
     <w:multiLevelType w:val="hybridMultilevel"/>
     <w:tmpl w:val="FAEE1DE4"/>
@@ -1702,7 +1386,7 @@
       </w:pPr>
     </w:lvl>
   </w:abstractNum>
-  <w:abstractNum w:abstractNumId="6" w15:restartNumberingAfterBreak="0">
+  <w:abstractNum w:abstractNumId="4">
     <w:nsid w:val="672830E8"/>
     <w:multiLevelType w:val="hybridMultilevel"/>
     <w:tmpl w:val="2ECCA00C"/>
@@ -1791,11 +1475,11 @@
       </w:pPr>
     </w:lvl>
   </w:abstractNum>
-  <w:abstractNum w:abstractNumId="7" w15:restartNumberingAfterBreak="0">
+  <w:abstractNum w:abstractNumId="5">
     <w:nsid w:val="67DC32AD"/>
     <w:multiLevelType w:val="hybridMultilevel"/>
-    <w:tmpl w:val="B7BE8B68"/>
-    <w:lvl w:ilvl="0" w:tplc="8836E6C6">
+    <w:tmpl w:val="89168BC4"/>
+    <w:lvl w:ilvl="0" w:tplc="E0C6AB88">
       <w:start w:val="1"/>
       <w:numFmt w:val="decimal"/>
       <w:lvlText w:val="%1."/>
@@ -1805,7 +1489,6 @@
       </w:pPr>
       <w:rPr>
         <w:rFonts w:hint="default"/>
-        <w:sz w:val="24"/>
       </w:rPr>
     </w:lvl>
     <w:lvl w:ilvl="1" w:tplc="04090003" w:tentative="1">
@@ -1906,28 +1589,22 @@
     </w:lvl>
   </w:abstractNum>
   <w:num w:numId="1">
-    <w:abstractNumId w:val="6"/>
+    <w:abstractNumId w:val="4"/>
   </w:num>
   <w:num w:numId="2">
-    <w:abstractNumId w:val="5"/>
+    <w:abstractNumId w:val="3"/>
   </w:num>
   <w:num w:numId="3">
+    <w:abstractNumId w:val="0"/>
+  </w:num>
+  <w:num w:numId="4">
     <w:abstractNumId w:val="1"/>
   </w:num>
-  <w:num w:numId="4">
+  <w:num w:numId="5">
     <w:abstractNumId w:val="2"/>
   </w:num>
-  <w:num w:numId="5">
-    <w:abstractNumId w:val="4"/>
-  </w:num>
   <w:num w:numId="6">
-    <w:abstractNumId w:val="7"/>
-  </w:num>
-  <w:num w:numId="7">
-    <w:abstractNumId w:val="3"/>
-  </w:num>
-  <w:num w:numId="8">
-    <w:abstractNumId w:val="0"/>
+    <w:abstractNumId w:val="5"/>
   </w:num>
 </w:numbering>
 </file>

</xml_diff>